<commit_message>
Revert "Revert "Improve validation""
This reverts commit 325512744c8be546b16b03eb1b703d791dda4164.
</commit_message>
<xml_diff>
--- a/documentation/final_project_documentation.docx
+++ b/documentation/final_project_documentation.docx
@@ -3122,7 +3122,3669 @@
         </w:sectPr>
       </w:pPr>
     </w:p>
-    <w:p/>
+    <w:p>
+      <w:pPr>
+        <w:pStyle w:val="Heading2"/>
+        <w:rPr>
+          <w:lang w:val="en-US"/>
+        </w:rPr>
+      </w:pPr>
+      <w:r>
+        <w:rPr>
+          <w:lang w:val="en-US"/>
+        </w:rPr>
+        <w:t xml:space="preserve">Django </w:t>
+      </w:r>
+      <w:r>
+        <w:rPr>
+          <w:lang w:val="en-US"/>
+        </w:rPr>
+        <w:t>Models</w:t>
+      </w:r>
+    </w:p>
+    <w:p>
+      <w:pPr>
+        <w:pStyle w:val="Style1"/>
+      </w:pPr>
+      <w:r>
+        <w:t>c</w:t>
+      </w:r>
+      <w:r>
+        <w:t>ore/models.py</w:t>
+      </w:r>
+      <w:r>
+        <w:t>:</w:t>
+      </w:r>
+    </w:p>
+    <w:p>
+      <w:pPr>
+        <w:spacing w:after="0" w:line="240" w:lineRule="auto"/>
+        <w:rPr>
+          <w:rFonts w:ascii="Segoe UI" w:hAnsi="Segoe UI" w:cs="Segoe UI"/>
+          <w:sz w:val="14"/>
+          <w:szCs w:val="14"/>
+          <w:lang w:val="en-US"/>
+        </w:rPr>
+      </w:pPr>
+      <w:r>
+        <w:rPr>
+          <w:rFonts w:ascii="Segoe UI" w:hAnsi="Segoe UI" w:cs="Segoe UI"/>
+          <w:sz w:val="14"/>
+          <w:szCs w:val="14"/>
+          <w:lang w:val="en-US"/>
+        </w:rPr>
+        <w:t xml:space="preserve">from </w:t>
+      </w:r>
+      <w:proofErr w:type="spellStart"/>
+      <w:proofErr w:type="gramStart"/>
+      <w:r>
+        <w:rPr>
+          <w:rFonts w:ascii="Segoe UI" w:hAnsi="Segoe UI" w:cs="Segoe UI"/>
+          <w:sz w:val="14"/>
+          <w:szCs w:val="14"/>
+          <w:lang w:val="en-US"/>
+        </w:rPr>
+        <w:t>django.contrib</w:t>
+      </w:r>
+      <w:proofErr w:type="gramEnd"/>
+      <w:r>
+        <w:rPr>
+          <w:rFonts w:ascii="Segoe UI" w:hAnsi="Segoe UI" w:cs="Segoe UI"/>
+          <w:sz w:val="14"/>
+          <w:szCs w:val="14"/>
+          <w:lang w:val="en-US"/>
+        </w:rPr>
+        <w:t>.auth.models</w:t>
+      </w:r>
+      <w:proofErr w:type="spellEnd"/>
+      <w:r>
+        <w:rPr>
+          <w:rFonts w:ascii="Segoe UI" w:hAnsi="Segoe UI" w:cs="Segoe UI"/>
+          <w:sz w:val="14"/>
+          <w:szCs w:val="14"/>
+          <w:lang w:val="en-US"/>
+        </w:rPr>
+        <w:t xml:space="preserve"> import </w:t>
+      </w:r>
+      <w:proofErr w:type="spellStart"/>
+      <w:r>
+        <w:rPr>
+          <w:rFonts w:ascii="Segoe UI" w:hAnsi="Segoe UI" w:cs="Segoe UI"/>
+          <w:sz w:val="14"/>
+          <w:szCs w:val="14"/>
+          <w:lang w:val="en-US"/>
+        </w:rPr>
+        <w:t>AbstractUser</w:t>
+      </w:r>
+      <w:proofErr w:type="spellEnd"/>
+    </w:p>
+    <w:p>
+      <w:pPr>
+        <w:spacing w:after="0" w:line="240" w:lineRule="auto"/>
+        <w:rPr>
+          <w:rFonts w:ascii="Segoe UI" w:hAnsi="Segoe UI" w:cs="Segoe UI"/>
+          <w:sz w:val="14"/>
+          <w:szCs w:val="14"/>
+          <w:lang w:val="en-US"/>
+        </w:rPr>
+      </w:pPr>
+      <w:r>
+        <w:rPr>
+          <w:rFonts w:ascii="Segoe UI" w:hAnsi="Segoe UI" w:cs="Segoe UI"/>
+          <w:sz w:val="14"/>
+          <w:szCs w:val="14"/>
+          <w:lang w:val="en-US"/>
+        </w:rPr>
+        <w:t xml:space="preserve">from </w:t>
+      </w:r>
+      <w:proofErr w:type="spellStart"/>
+      <w:r>
+        <w:rPr>
+          <w:rFonts w:ascii="Segoe UI" w:hAnsi="Segoe UI" w:cs="Segoe UI"/>
+          <w:sz w:val="14"/>
+          <w:szCs w:val="14"/>
+          <w:lang w:val="en-US"/>
+        </w:rPr>
+        <w:t>django.db</w:t>
+      </w:r>
+      <w:proofErr w:type="spellEnd"/>
+      <w:r>
+        <w:rPr>
+          <w:rFonts w:ascii="Segoe UI" w:hAnsi="Segoe UI" w:cs="Segoe UI"/>
+          <w:sz w:val="14"/>
+          <w:szCs w:val="14"/>
+          <w:lang w:val="en-US"/>
+        </w:rPr>
+        <w:t xml:space="preserve"> import models</w:t>
+      </w:r>
+    </w:p>
+    <w:p>
+      <w:pPr>
+        <w:spacing w:after="0" w:line="240" w:lineRule="auto"/>
+        <w:rPr>
+          <w:rFonts w:ascii="Segoe UI" w:hAnsi="Segoe UI" w:cs="Segoe UI"/>
+          <w:sz w:val="14"/>
+          <w:szCs w:val="14"/>
+          <w:lang w:val="en-US"/>
+        </w:rPr>
+      </w:pPr>
+      <w:r>
+        <w:rPr>
+          <w:rFonts w:ascii="Segoe UI" w:hAnsi="Segoe UI" w:cs="Segoe UI"/>
+          <w:sz w:val="14"/>
+          <w:szCs w:val="14"/>
+          <w:lang w:val="en-US"/>
+        </w:rPr>
+        <w:t># Create your models here.</w:t>
+      </w:r>
+    </w:p>
+    <w:p>
+      <w:pPr>
+        <w:spacing w:after="0" w:line="240" w:lineRule="auto"/>
+        <w:rPr>
+          <w:rFonts w:ascii="Segoe UI" w:hAnsi="Segoe UI" w:cs="Segoe UI"/>
+          <w:sz w:val="14"/>
+          <w:szCs w:val="14"/>
+          <w:lang w:val="en-US"/>
+        </w:rPr>
+      </w:pPr>
+      <w:r>
+        <w:rPr>
+          <w:rFonts w:ascii="Segoe UI" w:hAnsi="Segoe UI" w:cs="Segoe UI"/>
+          <w:sz w:val="14"/>
+          <w:szCs w:val="14"/>
+          <w:lang w:val="en-US"/>
+        </w:rPr>
+        <w:t xml:space="preserve">class </w:t>
+      </w:r>
+      <w:proofErr w:type="gramStart"/>
+      <w:r>
+        <w:rPr>
+          <w:rFonts w:ascii="Segoe UI" w:hAnsi="Segoe UI" w:cs="Segoe UI"/>
+          <w:sz w:val="14"/>
+          <w:szCs w:val="14"/>
+          <w:lang w:val="en-US"/>
+        </w:rPr>
+        <w:t>User(</w:t>
+      </w:r>
+      <w:proofErr w:type="spellStart"/>
+      <w:proofErr w:type="gramEnd"/>
+      <w:r>
+        <w:rPr>
+          <w:rFonts w:ascii="Segoe UI" w:hAnsi="Segoe UI" w:cs="Segoe UI"/>
+          <w:sz w:val="14"/>
+          <w:szCs w:val="14"/>
+          <w:lang w:val="en-US"/>
+        </w:rPr>
+        <w:t>AbstractUser</w:t>
+      </w:r>
+      <w:proofErr w:type="spellEnd"/>
+      <w:r>
+        <w:rPr>
+          <w:rFonts w:ascii="Segoe UI" w:hAnsi="Segoe UI" w:cs="Segoe UI"/>
+          <w:sz w:val="14"/>
+          <w:szCs w:val="14"/>
+          <w:lang w:val="en-US"/>
+        </w:rPr>
+        <w:t>):</w:t>
+      </w:r>
+    </w:p>
+    <w:p>
+      <w:pPr>
+        <w:spacing w:after="0" w:line="240" w:lineRule="auto"/>
+        <w:rPr>
+          <w:rFonts w:ascii="Segoe UI" w:hAnsi="Segoe UI" w:cs="Segoe UI"/>
+          <w:sz w:val="14"/>
+          <w:szCs w:val="14"/>
+          <w:lang w:val="en-US"/>
+        </w:rPr>
+      </w:pPr>
+      <w:r>
+        <w:rPr>
+          <w:rFonts w:ascii="Segoe UI" w:hAnsi="Segoe UI" w:cs="Segoe UI"/>
+          <w:sz w:val="14"/>
+          <w:szCs w:val="14"/>
+          <w:lang w:val="en-US"/>
+        </w:rPr>
+        <w:t xml:space="preserve">    email = </w:t>
+      </w:r>
+      <w:proofErr w:type="spellStart"/>
+      <w:proofErr w:type="gramStart"/>
+      <w:r>
+        <w:rPr>
+          <w:rFonts w:ascii="Segoe UI" w:hAnsi="Segoe UI" w:cs="Segoe UI"/>
+          <w:sz w:val="14"/>
+          <w:szCs w:val="14"/>
+          <w:lang w:val="en-US"/>
+        </w:rPr>
+        <w:t>models.EmailField</w:t>
+      </w:r>
+      <w:proofErr w:type="spellEnd"/>
+      <w:proofErr w:type="gramEnd"/>
+      <w:r>
+        <w:rPr>
+          <w:rFonts w:ascii="Segoe UI" w:hAnsi="Segoe UI" w:cs="Segoe UI"/>
+          <w:sz w:val="14"/>
+          <w:szCs w:val="14"/>
+          <w:lang w:val="en-US"/>
+        </w:rPr>
+        <w:t>(unique=True)</w:t>
+      </w:r>
+    </w:p>
+    <w:p>
+      <w:pPr>
+        <w:spacing w:after="0" w:line="240" w:lineRule="auto"/>
+        <w:rPr>
+          <w:rFonts w:ascii="Segoe UI" w:hAnsi="Segoe UI" w:cs="Segoe UI"/>
+          <w:sz w:val="14"/>
+          <w:szCs w:val="14"/>
+          <w:lang w:val="en-US"/>
+        </w:rPr>
+      </w:pPr>
+      <w:r>
+        <w:rPr>
+          <w:rFonts w:ascii="Segoe UI" w:hAnsi="Segoe UI" w:cs="Segoe UI"/>
+          <w:sz w:val="14"/>
+          <w:szCs w:val="14"/>
+          <w:lang w:val="en-US"/>
+        </w:rPr>
+        <w:t xml:space="preserve">class </w:t>
+      </w:r>
+      <w:proofErr w:type="spellStart"/>
+      <w:r>
+        <w:rPr>
+          <w:rFonts w:ascii="Segoe UI" w:hAnsi="Segoe UI" w:cs="Segoe UI"/>
+          <w:sz w:val="14"/>
+          <w:szCs w:val="14"/>
+          <w:lang w:val="en-US"/>
+        </w:rPr>
+        <w:t>ContactMessage</w:t>
+      </w:r>
+      <w:proofErr w:type="spellEnd"/>
+      <w:r>
+        <w:rPr>
+          <w:rFonts w:ascii="Segoe UI" w:hAnsi="Segoe UI" w:cs="Segoe UI"/>
+          <w:sz w:val="14"/>
+          <w:szCs w:val="14"/>
+          <w:lang w:val="en-US"/>
+        </w:rPr>
+        <w:t>(</w:t>
+      </w:r>
+      <w:proofErr w:type="spellStart"/>
+      <w:proofErr w:type="gramStart"/>
+      <w:r>
+        <w:rPr>
+          <w:rFonts w:ascii="Segoe UI" w:hAnsi="Segoe UI" w:cs="Segoe UI"/>
+          <w:sz w:val="14"/>
+          <w:szCs w:val="14"/>
+          <w:lang w:val="en-US"/>
+        </w:rPr>
+        <w:t>models.Model</w:t>
+      </w:r>
+      <w:proofErr w:type="spellEnd"/>
+      <w:proofErr w:type="gramEnd"/>
+      <w:r>
+        <w:rPr>
+          <w:rFonts w:ascii="Segoe UI" w:hAnsi="Segoe UI" w:cs="Segoe UI"/>
+          <w:sz w:val="14"/>
+          <w:szCs w:val="14"/>
+          <w:lang w:val="en-US"/>
+        </w:rPr>
+        <w:t>):</w:t>
+      </w:r>
+    </w:p>
+    <w:p>
+      <w:pPr>
+        <w:spacing w:after="0" w:line="240" w:lineRule="auto"/>
+        <w:rPr>
+          <w:rFonts w:ascii="Segoe UI" w:hAnsi="Segoe UI" w:cs="Segoe UI"/>
+          <w:sz w:val="14"/>
+          <w:szCs w:val="14"/>
+          <w:lang w:val="en-US"/>
+        </w:rPr>
+      </w:pPr>
+      <w:r>
+        <w:rPr>
+          <w:rFonts w:ascii="Segoe UI" w:hAnsi="Segoe UI" w:cs="Segoe UI"/>
+          <w:sz w:val="14"/>
+          <w:szCs w:val="14"/>
+          <w:lang w:val="en-US"/>
+        </w:rPr>
+        <w:t xml:space="preserve">    email = </w:t>
+      </w:r>
+      <w:proofErr w:type="spellStart"/>
+      <w:proofErr w:type="gramStart"/>
+      <w:r>
+        <w:rPr>
+          <w:rFonts w:ascii="Segoe UI" w:hAnsi="Segoe UI" w:cs="Segoe UI"/>
+          <w:sz w:val="14"/>
+          <w:szCs w:val="14"/>
+          <w:lang w:val="en-US"/>
+        </w:rPr>
+        <w:t>models.EmailField</w:t>
+      </w:r>
+      <w:proofErr w:type="spellEnd"/>
+      <w:proofErr w:type="gramEnd"/>
+      <w:r>
+        <w:rPr>
+          <w:rFonts w:ascii="Segoe UI" w:hAnsi="Segoe UI" w:cs="Segoe UI"/>
+          <w:sz w:val="14"/>
+          <w:szCs w:val="14"/>
+          <w:lang w:val="en-US"/>
+        </w:rPr>
+        <w:t>()</w:t>
+      </w:r>
+    </w:p>
+    <w:p>
+      <w:pPr>
+        <w:pStyle w:val="Style2"/>
+      </w:pPr>
+      <w:r>
+        <w:t xml:space="preserve">    message = </w:t>
+      </w:r>
+      <w:proofErr w:type="spellStart"/>
+      <w:proofErr w:type="gramStart"/>
+      <w:r>
+        <w:t>models.TextField</w:t>
+      </w:r>
+      <w:proofErr w:type="spellEnd"/>
+      <w:proofErr w:type="gramEnd"/>
+      <w:r>
+        <w:t>()</w:t>
+      </w:r>
+    </w:p>
+    <w:p>
+      <w:pPr>
+        <w:pStyle w:val="Style2"/>
+      </w:pPr>
+      <w:r>
+        <w:t xml:space="preserve">    timestamp = </w:t>
+      </w:r>
+      <w:proofErr w:type="spellStart"/>
+      <w:proofErr w:type="gramStart"/>
+      <w:r>
+        <w:t>models.DateTimeField</w:t>
+      </w:r>
+      <w:proofErr w:type="spellEnd"/>
+      <w:proofErr w:type="gramEnd"/>
+      <w:r>
+        <w:t>(</w:t>
+      </w:r>
+      <w:proofErr w:type="spellStart"/>
+      <w:r>
+        <w:t>auto_now_add</w:t>
+      </w:r>
+      <w:proofErr w:type="spellEnd"/>
+      <w:r>
+        <w:t>=True)</w:t>
+      </w:r>
+    </w:p>
+    <w:p>
+      <w:pPr>
+        <w:spacing w:after="0" w:line="240" w:lineRule="auto"/>
+        <w:rPr>
+          <w:rFonts w:ascii="Segoe UI" w:hAnsi="Segoe UI" w:cs="Segoe UI"/>
+          <w:sz w:val="14"/>
+          <w:szCs w:val="14"/>
+          <w:lang w:val="en-US"/>
+        </w:rPr>
+      </w:pPr>
+      <w:r>
+        <w:rPr>
+          <w:rFonts w:ascii="Segoe UI" w:hAnsi="Segoe UI" w:cs="Segoe UI"/>
+          <w:sz w:val="14"/>
+          <w:szCs w:val="14"/>
+          <w:lang w:val="en-US"/>
+        </w:rPr>
+        <w:t xml:space="preserve">    def __str__(self):</w:t>
+      </w:r>
+    </w:p>
+    <w:p>
+      <w:pPr>
+        <w:spacing w:after="0" w:line="240" w:lineRule="auto"/>
+        <w:rPr>
+          <w:rFonts w:ascii="Segoe UI" w:hAnsi="Segoe UI" w:cs="Segoe UI"/>
+          <w:sz w:val="14"/>
+          <w:szCs w:val="14"/>
+          <w:lang w:val="en-US"/>
+        </w:rPr>
+      </w:pPr>
+      <w:r>
+        <w:rPr>
+          <w:rFonts w:ascii="Segoe UI" w:hAnsi="Segoe UI" w:cs="Segoe UI"/>
+          <w:sz w:val="14"/>
+          <w:szCs w:val="14"/>
+          <w:lang w:val="en-US"/>
+        </w:rPr>
+        <w:t xml:space="preserve">        return </w:t>
+      </w:r>
+      <w:proofErr w:type="spellStart"/>
+      <w:proofErr w:type="gramStart"/>
+      <w:r>
+        <w:rPr>
+          <w:rFonts w:ascii="Segoe UI" w:hAnsi="Segoe UI" w:cs="Segoe UI"/>
+          <w:sz w:val="14"/>
+          <w:szCs w:val="14"/>
+          <w:lang w:val="en-US"/>
+        </w:rPr>
+        <w:t>self.email</w:t>
+      </w:r>
+      <w:proofErr w:type="spellEnd"/>
+      <w:proofErr w:type="gramEnd"/>
+    </w:p>
+    <w:p>
+      <w:pPr>
+        <w:pStyle w:val="Style1"/>
+      </w:pPr>
+      <w:r>
+        <w:t>b</w:t>
+      </w:r>
+      <w:r>
+        <w:t>log/models.py:</w:t>
+      </w:r>
+    </w:p>
+    <w:p>
+      <w:pPr>
+        <w:pStyle w:val="Style2"/>
+      </w:pPr>
+      <w:r>
+        <w:t xml:space="preserve">from </w:t>
+      </w:r>
+      <w:proofErr w:type="spellStart"/>
+      <w:r>
+        <w:t>django.db</w:t>
+      </w:r>
+      <w:proofErr w:type="spellEnd"/>
+      <w:r>
+        <w:t xml:space="preserve"> import models</w:t>
+      </w:r>
+    </w:p>
+    <w:p>
+      <w:pPr>
+        <w:pStyle w:val="Style2"/>
+      </w:pPr>
+      <w:r>
+        <w:t xml:space="preserve">from </w:t>
+      </w:r>
+      <w:proofErr w:type="spellStart"/>
+      <w:r>
+        <w:t>django.conf</w:t>
+      </w:r>
+      <w:proofErr w:type="spellEnd"/>
+      <w:r>
+        <w:t xml:space="preserve"> import settings</w:t>
+      </w:r>
+    </w:p>
+    <w:p>
+      <w:pPr>
+        <w:pStyle w:val="Style2"/>
+      </w:pPr>
+      <w:r>
+        <w:t xml:space="preserve">from </w:t>
+      </w:r>
+      <w:proofErr w:type="spellStart"/>
+      <w:proofErr w:type="gramStart"/>
+      <w:r>
+        <w:t>ckeditor.fields</w:t>
+      </w:r>
+      <w:proofErr w:type="spellEnd"/>
+      <w:proofErr w:type="gramEnd"/>
+      <w:r>
+        <w:t xml:space="preserve"> import </w:t>
+      </w:r>
+      <w:proofErr w:type="spellStart"/>
+      <w:r>
+        <w:t>RichTextField</w:t>
+      </w:r>
+      <w:proofErr w:type="spellEnd"/>
+    </w:p>
+    <w:p>
+      <w:pPr>
+        <w:pStyle w:val="Style2"/>
+      </w:pPr>
+    </w:p>
+    <w:p>
+      <w:pPr>
+        <w:pStyle w:val="Style2"/>
+      </w:pPr>
+      <w:r>
+        <w:t>class Category(</w:t>
+      </w:r>
+      <w:proofErr w:type="spellStart"/>
+      <w:proofErr w:type="gramStart"/>
+      <w:r>
+        <w:t>models.Model</w:t>
+      </w:r>
+      <w:proofErr w:type="spellEnd"/>
+      <w:proofErr w:type="gramEnd"/>
+      <w:r>
+        <w:t>):</w:t>
+      </w:r>
+    </w:p>
+    <w:p>
+      <w:pPr>
+        <w:pStyle w:val="Style2"/>
+      </w:pPr>
+      <w:r>
+        <w:t xml:space="preserve">    name = </w:t>
+      </w:r>
+      <w:proofErr w:type="spellStart"/>
+      <w:proofErr w:type="gramStart"/>
+      <w:r>
+        <w:t>models.CharField</w:t>
+      </w:r>
+      <w:proofErr w:type="spellEnd"/>
+      <w:proofErr w:type="gramEnd"/>
+      <w:r>
+        <w:t>(</w:t>
+      </w:r>
+      <w:proofErr w:type="spellStart"/>
+      <w:r>
+        <w:t>max_length</w:t>
+      </w:r>
+      <w:proofErr w:type="spellEnd"/>
+      <w:r>
+        <w:t>=100)</w:t>
+      </w:r>
+    </w:p>
+    <w:p>
+      <w:pPr>
+        <w:pStyle w:val="Style2"/>
+      </w:pPr>
+      <w:r>
+        <w:t xml:space="preserve">    slug = </w:t>
+      </w:r>
+      <w:proofErr w:type="spellStart"/>
+      <w:proofErr w:type="gramStart"/>
+      <w:r>
+        <w:t>models.SlugField</w:t>
+      </w:r>
+      <w:proofErr w:type="spellEnd"/>
+      <w:proofErr w:type="gramEnd"/>
+      <w:r>
+        <w:t>(</w:t>
+      </w:r>
+      <w:proofErr w:type="spellStart"/>
+      <w:r>
+        <w:t>max_length</w:t>
+      </w:r>
+      <w:proofErr w:type="spellEnd"/>
+      <w:r>
+        <w:t>=100, unique=True)</w:t>
+      </w:r>
+    </w:p>
+    <w:p>
+      <w:pPr>
+        <w:pStyle w:val="Style2"/>
+      </w:pPr>
+    </w:p>
+    <w:p>
+      <w:pPr>
+        <w:pStyle w:val="Style2"/>
+      </w:pPr>
+      <w:r>
+        <w:t xml:space="preserve">    def __str__(self):</w:t>
+      </w:r>
+    </w:p>
+    <w:p>
+      <w:pPr>
+        <w:pStyle w:val="Style2"/>
+      </w:pPr>
+      <w:r>
+        <w:t xml:space="preserve">        return self.name</w:t>
+      </w:r>
+    </w:p>
+    <w:p>
+      <w:pPr>
+        <w:pStyle w:val="Style2"/>
+      </w:pPr>
+    </w:p>
+    <w:p>
+      <w:pPr>
+        <w:pStyle w:val="Style2"/>
+      </w:pPr>
+    </w:p>
+    <w:p>
+      <w:pPr>
+        <w:pStyle w:val="Style2"/>
+      </w:pPr>
+      <w:r>
+        <w:t>class Post(</w:t>
+      </w:r>
+      <w:proofErr w:type="spellStart"/>
+      <w:proofErr w:type="gramStart"/>
+      <w:r>
+        <w:t>models.Model</w:t>
+      </w:r>
+      <w:proofErr w:type="spellEnd"/>
+      <w:proofErr w:type="gramEnd"/>
+      <w:r>
+        <w:t>):</w:t>
+      </w:r>
+    </w:p>
+    <w:p>
+      <w:pPr>
+        <w:pStyle w:val="Style2"/>
+      </w:pPr>
+      <w:r>
+        <w:t xml:space="preserve">    title = </w:t>
+      </w:r>
+      <w:proofErr w:type="spellStart"/>
+      <w:proofErr w:type="gramStart"/>
+      <w:r>
+        <w:t>models.CharField</w:t>
+      </w:r>
+      <w:proofErr w:type="spellEnd"/>
+      <w:proofErr w:type="gramEnd"/>
+      <w:r>
+        <w:t>(</w:t>
+      </w:r>
+      <w:proofErr w:type="spellStart"/>
+      <w:r>
+        <w:t>max_length</w:t>
+      </w:r>
+      <w:proofErr w:type="spellEnd"/>
+      <w:r>
+        <w:t>=255)</w:t>
+      </w:r>
+    </w:p>
+    <w:p>
+      <w:pPr>
+        <w:pStyle w:val="Style2"/>
+      </w:pPr>
+      <w:r>
+        <w:t xml:space="preserve">    slug = </w:t>
+      </w:r>
+      <w:proofErr w:type="spellStart"/>
+      <w:proofErr w:type="gramStart"/>
+      <w:r>
+        <w:t>models.SlugField</w:t>
+      </w:r>
+      <w:proofErr w:type="spellEnd"/>
+      <w:proofErr w:type="gramEnd"/>
+      <w:r>
+        <w:t>(</w:t>
+      </w:r>
+      <w:proofErr w:type="spellStart"/>
+      <w:r>
+        <w:t>max_length</w:t>
+      </w:r>
+      <w:proofErr w:type="spellEnd"/>
+      <w:r>
+        <w:t>=255, unique=True)</w:t>
+      </w:r>
+    </w:p>
+    <w:p>
+      <w:pPr>
+        <w:pStyle w:val="Style2"/>
+      </w:pPr>
+      <w:r>
+        <w:t xml:space="preserve">    author = </w:t>
+      </w:r>
+      <w:proofErr w:type="spellStart"/>
+      <w:proofErr w:type="gramStart"/>
+      <w:r>
+        <w:t>models.ForeignKey</w:t>
+      </w:r>
+      <w:proofErr w:type="spellEnd"/>
+      <w:proofErr w:type="gramEnd"/>
+      <w:r>
+        <w:t>(</w:t>
+      </w:r>
+      <w:proofErr w:type="spellStart"/>
+      <w:r>
+        <w:t>settings.AUTH_USER_MODEL</w:t>
+      </w:r>
+      <w:proofErr w:type="spellEnd"/>
+      <w:r>
+        <w:t xml:space="preserve">, </w:t>
+      </w:r>
+      <w:proofErr w:type="spellStart"/>
+      <w:r>
+        <w:t>on_delete</w:t>
+      </w:r>
+      <w:proofErr w:type="spellEnd"/>
+      <w:r>
+        <w:t>=</w:t>
+      </w:r>
+      <w:proofErr w:type="spellStart"/>
+      <w:r>
+        <w:t>models.CASCADE</w:t>
+      </w:r>
+      <w:proofErr w:type="spellEnd"/>
+      <w:r>
+        <w:t>)</w:t>
+      </w:r>
+    </w:p>
+    <w:p>
+      <w:pPr>
+        <w:pStyle w:val="Style2"/>
+      </w:pPr>
+      <w:r>
+        <w:t xml:space="preserve">    content = </w:t>
+      </w:r>
+      <w:proofErr w:type="spellStart"/>
+      <w:proofErr w:type="gramStart"/>
+      <w:r>
+        <w:t>RichTextField</w:t>
+      </w:r>
+      <w:proofErr w:type="spellEnd"/>
+      <w:r>
+        <w:t>(</w:t>
+      </w:r>
+      <w:proofErr w:type="gramEnd"/>
+      <w:r>
+        <w:t>)</w:t>
+      </w:r>
+    </w:p>
+    <w:p>
+      <w:pPr>
+        <w:pStyle w:val="Style2"/>
+      </w:pPr>
+      <w:r>
+        <w:t xml:space="preserve">    </w:t>
+      </w:r>
+      <w:proofErr w:type="spellStart"/>
+      <w:r>
+        <w:t>created_on</w:t>
+      </w:r>
+      <w:proofErr w:type="spellEnd"/>
+      <w:r>
+        <w:t xml:space="preserve"> = </w:t>
+      </w:r>
+      <w:proofErr w:type="spellStart"/>
+      <w:proofErr w:type="gramStart"/>
+      <w:r>
+        <w:t>models.DateTimeField</w:t>
+      </w:r>
+      <w:proofErr w:type="spellEnd"/>
+      <w:proofErr w:type="gramEnd"/>
+      <w:r>
+        <w:t>(</w:t>
+      </w:r>
+      <w:proofErr w:type="spellStart"/>
+      <w:r>
+        <w:t>auto_now_add</w:t>
+      </w:r>
+      <w:proofErr w:type="spellEnd"/>
+      <w:r>
+        <w:t>=True)</w:t>
+      </w:r>
+    </w:p>
+    <w:p>
+      <w:pPr>
+        <w:pStyle w:val="Style2"/>
+      </w:pPr>
+      <w:r>
+        <w:t xml:space="preserve">    </w:t>
+      </w:r>
+      <w:proofErr w:type="spellStart"/>
+      <w:r>
+        <w:t>updated_on</w:t>
+      </w:r>
+      <w:proofErr w:type="spellEnd"/>
+      <w:r>
+        <w:t xml:space="preserve"> = </w:t>
+      </w:r>
+      <w:proofErr w:type="spellStart"/>
+      <w:proofErr w:type="gramStart"/>
+      <w:r>
+        <w:t>models.DateTimeField</w:t>
+      </w:r>
+      <w:proofErr w:type="spellEnd"/>
+      <w:proofErr w:type="gramEnd"/>
+      <w:r>
+        <w:t>(</w:t>
+      </w:r>
+      <w:proofErr w:type="spellStart"/>
+      <w:r>
+        <w:t>auto_now</w:t>
+      </w:r>
+      <w:proofErr w:type="spellEnd"/>
+      <w:r>
+        <w:t>=True)</w:t>
+      </w:r>
+    </w:p>
+    <w:p>
+      <w:pPr>
+        <w:pStyle w:val="Style2"/>
+      </w:pPr>
+      <w:r>
+        <w:t xml:space="preserve">    category = </w:t>
+      </w:r>
+      <w:proofErr w:type="spellStart"/>
+      <w:proofErr w:type="gramStart"/>
+      <w:r>
+        <w:t>models.ForeignKey</w:t>
+      </w:r>
+      <w:proofErr w:type="spellEnd"/>
+      <w:proofErr w:type="gramEnd"/>
+      <w:r>
+        <w:t xml:space="preserve">(Category, </w:t>
+      </w:r>
+      <w:proofErr w:type="spellStart"/>
+      <w:r>
+        <w:t>on_delete</w:t>
+      </w:r>
+      <w:proofErr w:type="spellEnd"/>
+      <w:r>
+        <w:t>=</w:t>
+      </w:r>
+      <w:proofErr w:type="spellStart"/>
+      <w:r>
+        <w:t>models.CASCADE</w:t>
+      </w:r>
+      <w:proofErr w:type="spellEnd"/>
+      <w:r>
+        <w:t>)</w:t>
+      </w:r>
+    </w:p>
+    <w:p>
+      <w:pPr>
+        <w:pStyle w:val="Style2"/>
+      </w:pPr>
+    </w:p>
+    <w:p>
+      <w:pPr>
+        <w:pStyle w:val="Style2"/>
+      </w:pPr>
+      <w:r>
+        <w:t xml:space="preserve">    def __str__(self):</w:t>
+      </w:r>
+    </w:p>
+    <w:p>
+      <w:pPr>
+        <w:pStyle w:val="Style2"/>
+      </w:pPr>
+      <w:r>
+        <w:t xml:space="preserve">        return </w:t>
+      </w:r>
+      <w:proofErr w:type="spellStart"/>
+      <w:proofErr w:type="gramStart"/>
+      <w:r>
+        <w:t>self.title</w:t>
+      </w:r>
+      <w:proofErr w:type="spellEnd"/>
+      <w:proofErr w:type="gramEnd"/>
+    </w:p>
+    <w:p>
+      <w:pPr>
+        <w:pStyle w:val="Style2"/>
+      </w:pPr>
+      <w:r>
+        <w:t>class Comment(</w:t>
+      </w:r>
+      <w:proofErr w:type="spellStart"/>
+      <w:proofErr w:type="gramStart"/>
+      <w:r>
+        <w:t>models.Model</w:t>
+      </w:r>
+      <w:proofErr w:type="spellEnd"/>
+      <w:proofErr w:type="gramEnd"/>
+      <w:r>
+        <w:t>):</w:t>
+      </w:r>
+    </w:p>
+    <w:p>
+      <w:pPr>
+        <w:pStyle w:val="Style2"/>
+      </w:pPr>
+      <w:r>
+        <w:t xml:space="preserve">    post = </w:t>
+      </w:r>
+      <w:proofErr w:type="spellStart"/>
+      <w:proofErr w:type="gramStart"/>
+      <w:r>
+        <w:t>models.ForeignKey</w:t>
+      </w:r>
+      <w:proofErr w:type="spellEnd"/>
+      <w:proofErr w:type="gramEnd"/>
+      <w:r>
+        <w:t xml:space="preserve">(Post, </w:t>
+      </w:r>
+      <w:proofErr w:type="spellStart"/>
+      <w:r>
+        <w:t>on_delete</w:t>
+      </w:r>
+      <w:proofErr w:type="spellEnd"/>
+      <w:r>
+        <w:t>=</w:t>
+      </w:r>
+      <w:proofErr w:type="spellStart"/>
+      <w:r>
+        <w:t>models.CASCADE</w:t>
+      </w:r>
+      <w:proofErr w:type="spellEnd"/>
+      <w:r>
+        <w:t xml:space="preserve">, </w:t>
+      </w:r>
+      <w:proofErr w:type="spellStart"/>
+      <w:r>
+        <w:t>related_name</w:t>
+      </w:r>
+      <w:proofErr w:type="spellEnd"/>
+      <w:r>
+        <w:t>='comments')</w:t>
+      </w:r>
+    </w:p>
+    <w:p>
+      <w:pPr>
+        <w:pStyle w:val="Style2"/>
+      </w:pPr>
+      <w:r>
+        <w:t xml:space="preserve">    user = </w:t>
+      </w:r>
+      <w:proofErr w:type="spellStart"/>
+      <w:proofErr w:type="gramStart"/>
+      <w:r>
+        <w:t>models.ForeignKey</w:t>
+      </w:r>
+      <w:proofErr w:type="spellEnd"/>
+      <w:proofErr w:type="gramEnd"/>
+      <w:r>
+        <w:t>(</w:t>
+      </w:r>
+      <w:proofErr w:type="spellStart"/>
+      <w:r>
+        <w:t>settings.AUTH_USER_MODEL</w:t>
+      </w:r>
+      <w:proofErr w:type="spellEnd"/>
+      <w:r>
+        <w:t xml:space="preserve">, </w:t>
+      </w:r>
+      <w:proofErr w:type="spellStart"/>
+      <w:r>
+        <w:t>on_delete</w:t>
+      </w:r>
+      <w:proofErr w:type="spellEnd"/>
+      <w:r>
+        <w:t>=</w:t>
+      </w:r>
+      <w:proofErr w:type="spellStart"/>
+      <w:r>
+        <w:t>models.CASCADE</w:t>
+      </w:r>
+      <w:proofErr w:type="spellEnd"/>
+      <w:r>
+        <w:t>)</w:t>
+      </w:r>
+    </w:p>
+    <w:p>
+      <w:pPr>
+        <w:pStyle w:val="Style2"/>
+      </w:pPr>
+      <w:r>
+        <w:t xml:space="preserve">    email = </w:t>
+      </w:r>
+      <w:proofErr w:type="spellStart"/>
+      <w:proofErr w:type="gramStart"/>
+      <w:r>
+        <w:t>models.EmailField</w:t>
+      </w:r>
+      <w:proofErr w:type="spellEnd"/>
+      <w:proofErr w:type="gramEnd"/>
+      <w:r>
+        <w:t>()</w:t>
+      </w:r>
+    </w:p>
+    <w:p>
+      <w:pPr>
+        <w:pStyle w:val="Style2"/>
+      </w:pPr>
+      <w:r>
+        <w:t xml:space="preserve">    content = </w:t>
+      </w:r>
+      <w:proofErr w:type="spellStart"/>
+      <w:proofErr w:type="gramStart"/>
+      <w:r>
+        <w:t>models.TextField</w:t>
+      </w:r>
+      <w:proofErr w:type="spellEnd"/>
+      <w:proofErr w:type="gramEnd"/>
+      <w:r>
+        <w:t>()</w:t>
+      </w:r>
+    </w:p>
+    <w:p>
+      <w:pPr>
+        <w:pStyle w:val="Style2"/>
+      </w:pPr>
+      <w:r>
+        <w:t xml:space="preserve">    </w:t>
+      </w:r>
+      <w:proofErr w:type="spellStart"/>
+      <w:r>
+        <w:t>created_on</w:t>
+      </w:r>
+      <w:proofErr w:type="spellEnd"/>
+      <w:r>
+        <w:t xml:space="preserve"> = </w:t>
+      </w:r>
+      <w:proofErr w:type="spellStart"/>
+      <w:proofErr w:type="gramStart"/>
+      <w:r>
+        <w:t>models.DateTimeField</w:t>
+      </w:r>
+      <w:proofErr w:type="spellEnd"/>
+      <w:proofErr w:type="gramEnd"/>
+      <w:r>
+        <w:t>(</w:t>
+      </w:r>
+      <w:proofErr w:type="spellStart"/>
+      <w:r>
+        <w:t>auto_now_add</w:t>
+      </w:r>
+      <w:proofErr w:type="spellEnd"/>
+      <w:r>
+        <w:t>=True)</w:t>
+      </w:r>
+    </w:p>
+    <w:p>
+      <w:pPr>
+        <w:pStyle w:val="Style2"/>
+      </w:pPr>
+      <w:r>
+        <w:t xml:space="preserve">    approved = </w:t>
+      </w:r>
+      <w:proofErr w:type="spellStart"/>
+      <w:proofErr w:type="gramStart"/>
+      <w:r>
+        <w:t>models.BooleanField</w:t>
+      </w:r>
+      <w:proofErr w:type="spellEnd"/>
+      <w:proofErr w:type="gramEnd"/>
+      <w:r>
+        <w:t>(default=False)</w:t>
+      </w:r>
+    </w:p>
+    <w:p>
+      <w:pPr>
+        <w:pStyle w:val="Style2"/>
+      </w:pPr>
+      <w:r>
+        <w:t xml:space="preserve">    class Meta:</w:t>
+      </w:r>
+    </w:p>
+    <w:p>
+      <w:pPr>
+        <w:pStyle w:val="Style2"/>
+      </w:pPr>
+      <w:r>
+        <w:t xml:space="preserve">        </w:t>
+      </w:r>
+      <w:proofErr w:type="spellStart"/>
+      <w:r>
+        <w:t>unique_together</w:t>
+      </w:r>
+      <w:proofErr w:type="spellEnd"/>
+      <w:r>
+        <w:t xml:space="preserve"> = (('post', 'user'),)</w:t>
+      </w:r>
+    </w:p>
+    <w:p>
+      <w:pPr>
+        <w:pStyle w:val="Style2"/>
+      </w:pPr>
+      <w:r>
+        <w:t xml:space="preserve">    def __str__(self):</w:t>
+      </w:r>
+    </w:p>
+    <w:p>
+      <w:pPr>
+        <w:pStyle w:val="Style2"/>
+      </w:pPr>
+      <w:r>
+        <w:t xml:space="preserve">        return </w:t>
+      </w:r>
+      <w:proofErr w:type="spellStart"/>
+      <w:proofErr w:type="gramStart"/>
+      <w:r>
+        <w:t>self.content</w:t>
+      </w:r>
+      <w:proofErr w:type="spellEnd"/>
+      <w:proofErr w:type="gramEnd"/>
+    </w:p>
+    <w:p>
+      <w:pPr>
+        <w:pStyle w:val="Style2"/>
+      </w:pPr>
+      <w:r>
+        <w:t>class Subscriber(</w:t>
+      </w:r>
+      <w:proofErr w:type="spellStart"/>
+      <w:proofErr w:type="gramStart"/>
+      <w:r>
+        <w:t>models.Model</w:t>
+      </w:r>
+      <w:proofErr w:type="spellEnd"/>
+      <w:proofErr w:type="gramEnd"/>
+      <w:r>
+        <w:t>):</w:t>
+      </w:r>
+    </w:p>
+    <w:p>
+      <w:pPr>
+        <w:pStyle w:val="Style2"/>
+      </w:pPr>
+      <w:r>
+        <w:t xml:space="preserve">    email = </w:t>
+      </w:r>
+      <w:proofErr w:type="spellStart"/>
+      <w:proofErr w:type="gramStart"/>
+      <w:r>
+        <w:t>models.EmailField</w:t>
+      </w:r>
+      <w:proofErr w:type="spellEnd"/>
+      <w:proofErr w:type="gramEnd"/>
+      <w:r>
+        <w:t>(unique=True)</w:t>
+      </w:r>
+    </w:p>
+    <w:p>
+      <w:pPr>
+        <w:pStyle w:val="Style2"/>
+      </w:pPr>
+      <w:r>
+        <w:t xml:space="preserve">    </w:t>
+      </w:r>
+      <w:proofErr w:type="spellStart"/>
+      <w:r>
+        <w:t>subscribed_on</w:t>
+      </w:r>
+      <w:proofErr w:type="spellEnd"/>
+      <w:r>
+        <w:t xml:space="preserve"> = </w:t>
+      </w:r>
+      <w:proofErr w:type="spellStart"/>
+      <w:proofErr w:type="gramStart"/>
+      <w:r>
+        <w:t>models.DateTimeField</w:t>
+      </w:r>
+      <w:proofErr w:type="spellEnd"/>
+      <w:proofErr w:type="gramEnd"/>
+      <w:r>
+        <w:t>(</w:t>
+      </w:r>
+      <w:proofErr w:type="spellStart"/>
+      <w:r>
+        <w:t>auto_now_add</w:t>
+      </w:r>
+      <w:proofErr w:type="spellEnd"/>
+      <w:r>
+        <w:t>=True)</w:t>
+      </w:r>
+    </w:p>
+    <w:p>
+      <w:pPr>
+        <w:pStyle w:val="Style2"/>
+      </w:pPr>
+      <w:r>
+        <w:t xml:space="preserve">    def __str__(self):</w:t>
+      </w:r>
+    </w:p>
+    <w:p>
+      <w:pPr>
+        <w:pStyle w:val="Style2"/>
+      </w:pPr>
+      <w:r>
+        <w:t xml:space="preserve">        return </w:t>
+      </w:r>
+      <w:proofErr w:type="spellStart"/>
+      <w:proofErr w:type="gramStart"/>
+      <w:r>
+        <w:t>self.email</w:t>
+      </w:r>
+      <w:proofErr w:type="spellEnd"/>
+      <w:proofErr w:type="gramEnd"/>
+    </w:p>
+    <w:p>
+      <w:pPr>
+        <w:pStyle w:val="Style2"/>
+      </w:pPr>
+    </w:p>
+    <w:p>
+      <w:pPr>
+        <w:pStyle w:val="Style2"/>
+      </w:pPr>
+      <w:proofErr w:type="spellStart"/>
+      <w:r>
+        <w:rPr>
+          <w:rStyle w:val="Style1Char"/>
+        </w:rPr>
+        <w:t>course_store</w:t>
+      </w:r>
+      <w:proofErr w:type="spellEnd"/>
+      <w:r>
+        <w:rPr>
+          <w:rStyle w:val="Style1Char"/>
+        </w:rPr>
+        <w:t>/models.py:</w:t>
+      </w:r>
+      <w:r>
+        <w:br/>
+      </w:r>
+      <w:r>
+        <w:t xml:space="preserve">from </w:t>
+      </w:r>
+      <w:proofErr w:type="spellStart"/>
+      <w:r>
+        <w:t>django.db</w:t>
+      </w:r>
+      <w:proofErr w:type="spellEnd"/>
+      <w:r>
+        <w:t xml:space="preserve"> import models</w:t>
+      </w:r>
+    </w:p>
+    <w:p>
+      <w:pPr>
+        <w:pStyle w:val="Style2"/>
+      </w:pPr>
+      <w:r>
+        <w:t xml:space="preserve">from </w:t>
+      </w:r>
+      <w:proofErr w:type="spellStart"/>
+      <w:r>
+        <w:t>django.conf</w:t>
+      </w:r>
+      <w:proofErr w:type="spellEnd"/>
+      <w:r>
+        <w:t xml:space="preserve"> import settings</w:t>
+      </w:r>
+    </w:p>
+    <w:p>
+      <w:pPr>
+        <w:pStyle w:val="Style2"/>
+      </w:pPr>
+      <w:r>
+        <w:t xml:space="preserve">from </w:t>
+      </w:r>
+      <w:proofErr w:type="spellStart"/>
+      <w:proofErr w:type="gramStart"/>
+      <w:r>
+        <w:t>django.utils</w:t>
+      </w:r>
+      <w:proofErr w:type="spellEnd"/>
+      <w:proofErr w:type="gramEnd"/>
+      <w:r>
+        <w:t xml:space="preserve"> import </w:t>
+      </w:r>
+      <w:proofErr w:type="spellStart"/>
+      <w:r>
+        <w:t>timezone</w:t>
+      </w:r>
+      <w:proofErr w:type="spellEnd"/>
+    </w:p>
+    <w:p>
+      <w:pPr>
+        <w:pStyle w:val="Style2"/>
+      </w:pPr>
+    </w:p>
+    <w:p>
+      <w:pPr>
+        <w:pStyle w:val="Style2"/>
+      </w:pPr>
+      <w:r>
+        <w:t># Course model class to represent a course</w:t>
+      </w:r>
+    </w:p>
+    <w:p>
+      <w:pPr>
+        <w:pStyle w:val="Style2"/>
+      </w:pPr>
+      <w:r>
+        <w:t>class Course(</w:t>
+      </w:r>
+      <w:proofErr w:type="spellStart"/>
+      <w:proofErr w:type="gramStart"/>
+      <w:r>
+        <w:t>models.Model</w:t>
+      </w:r>
+      <w:proofErr w:type="spellEnd"/>
+      <w:proofErr w:type="gramEnd"/>
+      <w:r>
+        <w:t>):</w:t>
+      </w:r>
+    </w:p>
+    <w:p>
+      <w:pPr>
+        <w:pStyle w:val="Style2"/>
+      </w:pPr>
+      <w:r>
+        <w:t xml:space="preserve">    LEVEL_CHOICES = (</w:t>
+      </w:r>
+    </w:p>
+    <w:p>
+      <w:pPr>
+        <w:pStyle w:val="Style2"/>
+      </w:pPr>
+      <w:r>
+        <w:t xml:space="preserve">        ('beginner', 'Beginner'),</w:t>
+      </w:r>
+    </w:p>
+    <w:p>
+      <w:pPr>
+        <w:pStyle w:val="Style2"/>
+      </w:pPr>
+      <w:r>
+        <w:t xml:space="preserve">        ('intermediate', 'Intermediate'),</w:t>
+      </w:r>
+    </w:p>
+    <w:p>
+      <w:pPr>
+        <w:pStyle w:val="Style2"/>
+      </w:pPr>
+      <w:r>
+        <w:t xml:space="preserve">        ('advanced', 'Advanced'),</w:t>
+      </w:r>
+    </w:p>
+    <w:p>
+      <w:pPr>
+        <w:pStyle w:val="Style2"/>
+      </w:pPr>
+      <w:r>
+        <w:t xml:space="preserve">    )</w:t>
+      </w:r>
+    </w:p>
+    <w:p>
+      <w:pPr>
+        <w:pStyle w:val="Style2"/>
+      </w:pPr>
+      <w:r>
+        <w:t xml:space="preserve">    level = </w:t>
+      </w:r>
+      <w:proofErr w:type="spellStart"/>
+      <w:proofErr w:type="gramStart"/>
+      <w:r>
+        <w:t>models.CharField</w:t>
+      </w:r>
+      <w:proofErr w:type="spellEnd"/>
+      <w:proofErr w:type="gramEnd"/>
+      <w:r>
+        <w:t>(</w:t>
+      </w:r>
+      <w:proofErr w:type="spellStart"/>
+      <w:r>
+        <w:t>max_length</w:t>
+      </w:r>
+      <w:proofErr w:type="spellEnd"/>
+      <w:r>
+        <w:t>=20, choices=LEVEL_CHOICES)</w:t>
+      </w:r>
+    </w:p>
+    <w:p>
+      <w:pPr>
+        <w:pStyle w:val="Style2"/>
+      </w:pPr>
+      <w:r>
+        <w:t xml:space="preserve">    endpoints = </w:t>
+      </w:r>
+      <w:proofErr w:type="spellStart"/>
+      <w:proofErr w:type="gramStart"/>
+      <w:r>
+        <w:t>models.TextField</w:t>
+      </w:r>
+      <w:proofErr w:type="spellEnd"/>
+      <w:proofErr w:type="gramEnd"/>
+      <w:r>
+        <w:t>()</w:t>
+      </w:r>
+    </w:p>
+    <w:p>
+      <w:pPr>
+        <w:pStyle w:val="Style2"/>
+      </w:pPr>
+      <w:r>
+        <w:t xml:space="preserve">    features = </w:t>
+      </w:r>
+      <w:proofErr w:type="spellStart"/>
+      <w:proofErr w:type="gramStart"/>
+      <w:r>
+        <w:t>models.TextField</w:t>
+      </w:r>
+      <w:proofErr w:type="spellEnd"/>
+      <w:proofErr w:type="gramEnd"/>
+      <w:r>
+        <w:t>()</w:t>
+      </w:r>
+    </w:p>
+    <w:p>
+      <w:pPr>
+        <w:pStyle w:val="Style2"/>
+      </w:pPr>
+      <w:r>
+        <w:t xml:space="preserve">    name = </w:t>
+      </w:r>
+      <w:proofErr w:type="spellStart"/>
+      <w:proofErr w:type="gramStart"/>
+      <w:r>
+        <w:t>models.CharField</w:t>
+      </w:r>
+      <w:proofErr w:type="spellEnd"/>
+      <w:proofErr w:type="gramEnd"/>
+      <w:r>
+        <w:t>(</w:t>
+      </w:r>
+      <w:proofErr w:type="spellStart"/>
+      <w:r>
+        <w:t>max_length</w:t>
+      </w:r>
+      <w:proofErr w:type="spellEnd"/>
+      <w:r>
+        <w:t>=35)</w:t>
+      </w:r>
+    </w:p>
+    <w:p>
+      <w:pPr>
+        <w:pStyle w:val="Style2"/>
+      </w:pPr>
+      <w:r>
+        <w:t xml:space="preserve">    description = </w:t>
+      </w:r>
+      <w:proofErr w:type="spellStart"/>
+      <w:proofErr w:type="gramStart"/>
+      <w:r>
+        <w:t>models.TextField</w:t>
+      </w:r>
+      <w:proofErr w:type="spellEnd"/>
+      <w:proofErr w:type="gramEnd"/>
+      <w:r>
+        <w:t>()</w:t>
+      </w:r>
+    </w:p>
+    <w:p>
+      <w:pPr>
+        <w:pStyle w:val="Style2"/>
+      </w:pPr>
+      <w:r>
+        <w:t xml:space="preserve">    summary = </w:t>
+      </w:r>
+      <w:proofErr w:type="spellStart"/>
+      <w:proofErr w:type="gramStart"/>
+      <w:r>
+        <w:t>models.CharField</w:t>
+      </w:r>
+      <w:proofErr w:type="spellEnd"/>
+      <w:proofErr w:type="gramEnd"/>
+      <w:r>
+        <w:t>(</w:t>
+      </w:r>
+      <w:proofErr w:type="spellStart"/>
+      <w:r>
+        <w:t>max_length</w:t>
+      </w:r>
+      <w:proofErr w:type="spellEnd"/>
+      <w:r>
+        <w:t>=80)</w:t>
+      </w:r>
+    </w:p>
+    <w:p>
+      <w:pPr>
+        <w:pStyle w:val="Style2"/>
+      </w:pPr>
+      <w:r>
+        <w:t xml:space="preserve">    image = </w:t>
+      </w:r>
+      <w:proofErr w:type="spellStart"/>
+      <w:proofErr w:type="gramStart"/>
+      <w:r>
+        <w:t>models.ImageField</w:t>
+      </w:r>
+      <w:proofErr w:type="spellEnd"/>
+      <w:proofErr w:type="gramEnd"/>
+      <w:r>
+        <w:t>(</w:t>
+      </w:r>
+      <w:proofErr w:type="spellStart"/>
+      <w:r>
+        <w:t>upload_to</w:t>
+      </w:r>
+      <w:proofErr w:type="spellEnd"/>
+      <w:r>
+        <w:t>='</w:t>
+      </w:r>
+      <w:proofErr w:type="spellStart"/>
+      <w:r>
+        <w:t>course_images</w:t>
+      </w:r>
+      <w:proofErr w:type="spellEnd"/>
+      <w:r>
+        <w:t>/', default="./</w:t>
+      </w:r>
+      <w:proofErr w:type="spellStart"/>
+      <w:r>
+        <w:t>course_images</w:t>
+      </w:r>
+      <w:proofErr w:type="spellEnd"/>
+      <w:r>
+        <w:t>/js.png")</w:t>
+      </w:r>
+    </w:p>
+    <w:p>
+      <w:pPr>
+        <w:pStyle w:val="Style2"/>
+      </w:pPr>
+      <w:r>
+        <w:t xml:space="preserve">    </w:t>
+      </w:r>
+      <w:proofErr w:type="spellStart"/>
+      <w:r>
+        <w:t>time_length</w:t>
+      </w:r>
+      <w:proofErr w:type="spellEnd"/>
+      <w:r>
+        <w:t xml:space="preserve"> = </w:t>
+      </w:r>
+      <w:proofErr w:type="spellStart"/>
+      <w:proofErr w:type="gramStart"/>
+      <w:r>
+        <w:t>models.PositiveSmallIntegerField</w:t>
+      </w:r>
+      <w:proofErr w:type="spellEnd"/>
+      <w:proofErr w:type="gramEnd"/>
+      <w:r>
+        <w:t>()</w:t>
+      </w:r>
+    </w:p>
+    <w:p>
+      <w:pPr>
+        <w:pStyle w:val="Style2"/>
+      </w:pPr>
+      <w:r>
+        <w:t xml:space="preserve">    price = </w:t>
+      </w:r>
+      <w:proofErr w:type="spellStart"/>
+      <w:proofErr w:type="gramStart"/>
+      <w:r>
+        <w:t>models.DecimalField</w:t>
+      </w:r>
+      <w:proofErr w:type="spellEnd"/>
+      <w:proofErr w:type="gramEnd"/>
+      <w:r>
+        <w:t>(</w:t>
+      </w:r>
+      <w:proofErr w:type="spellStart"/>
+      <w:r>
+        <w:t>max_digits</w:t>
+      </w:r>
+      <w:proofErr w:type="spellEnd"/>
+      <w:r>
+        <w:t xml:space="preserve">=10, </w:t>
+      </w:r>
+      <w:proofErr w:type="spellStart"/>
+      <w:r>
+        <w:t>decimal_places</w:t>
+      </w:r>
+      <w:proofErr w:type="spellEnd"/>
+      <w:r>
+        <w:t>=2)</w:t>
+      </w:r>
+    </w:p>
+    <w:p>
+      <w:pPr>
+        <w:pStyle w:val="Style2"/>
+      </w:pPr>
+      <w:r>
+        <w:t xml:space="preserve">    </w:t>
+      </w:r>
+      <w:proofErr w:type="spellStart"/>
+      <w:r>
+        <w:t>discount_percentage</w:t>
+      </w:r>
+      <w:proofErr w:type="spellEnd"/>
+      <w:r>
+        <w:t xml:space="preserve"> = </w:t>
+      </w:r>
+      <w:proofErr w:type="spellStart"/>
+      <w:proofErr w:type="gramStart"/>
+      <w:r>
+        <w:t>models.PositiveSmallIntegerField</w:t>
+      </w:r>
+      <w:proofErr w:type="spellEnd"/>
+      <w:proofErr w:type="gramEnd"/>
+      <w:r>
+        <w:t>()</w:t>
+      </w:r>
+    </w:p>
+    <w:p>
+      <w:pPr>
+        <w:pStyle w:val="Style2"/>
+      </w:pPr>
+      <w:r>
+        <w:t xml:space="preserve">    tagline = </w:t>
+      </w:r>
+      <w:proofErr w:type="spellStart"/>
+      <w:proofErr w:type="gramStart"/>
+      <w:r>
+        <w:t>models.CharField</w:t>
+      </w:r>
+      <w:proofErr w:type="spellEnd"/>
+      <w:proofErr w:type="gramEnd"/>
+      <w:r>
+        <w:t>(</w:t>
+      </w:r>
+      <w:proofErr w:type="spellStart"/>
+      <w:r>
+        <w:t>max_length</w:t>
+      </w:r>
+      <w:proofErr w:type="spellEnd"/>
+      <w:r>
+        <w:t>=55)</w:t>
+      </w:r>
+    </w:p>
+    <w:p>
+      <w:pPr>
+        <w:pStyle w:val="Style2"/>
+      </w:pPr>
+      <w:r>
+        <w:t xml:space="preserve">    available = </w:t>
+      </w:r>
+      <w:proofErr w:type="spellStart"/>
+      <w:proofErr w:type="gramStart"/>
+      <w:r>
+        <w:t>models.BooleanField</w:t>
+      </w:r>
+      <w:proofErr w:type="spellEnd"/>
+      <w:proofErr w:type="gramEnd"/>
+      <w:r>
+        <w:t xml:space="preserve">(default=True)    </w:t>
+      </w:r>
+    </w:p>
+    <w:p>
+      <w:pPr>
+        <w:pStyle w:val="Style2"/>
+      </w:pPr>
+      <w:r>
+        <w:t xml:space="preserve">    </w:t>
+      </w:r>
+      <w:proofErr w:type="spellStart"/>
+      <w:r>
+        <w:t>downloadable_file</w:t>
+      </w:r>
+      <w:proofErr w:type="spellEnd"/>
+      <w:r>
+        <w:t xml:space="preserve"> = </w:t>
+      </w:r>
+      <w:proofErr w:type="spellStart"/>
+      <w:proofErr w:type="gramStart"/>
+      <w:r>
+        <w:t>models.FileField</w:t>
+      </w:r>
+      <w:proofErr w:type="spellEnd"/>
+      <w:proofErr w:type="gramEnd"/>
+      <w:r>
+        <w:t>(</w:t>
+      </w:r>
+      <w:proofErr w:type="spellStart"/>
+      <w:r>
+        <w:t>upload_to</w:t>
+      </w:r>
+      <w:proofErr w:type="spellEnd"/>
+      <w:r>
+        <w:t>='</w:t>
+      </w:r>
+      <w:proofErr w:type="spellStart"/>
+      <w:r>
+        <w:t>course_files</w:t>
+      </w:r>
+      <w:proofErr w:type="spellEnd"/>
+      <w:r>
+        <w:t>/', blank=True)</w:t>
+      </w:r>
+    </w:p>
+    <w:p>
+      <w:pPr>
+        <w:pStyle w:val="Style2"/>
+      </w:pPr>
+      <w:r>
+        <w:t xml:space="preserve">    </w:t>
+      </w:r>
+      <w:proofErr w:type="spellStart"/>
+      <w:r>
+        <w:t>shortform</w:t>
+      </w:r>
+      <w:proofErr w:type="spellEnd"/>
+      <w:r>
+        <w:t xml:space="preserve"> </w:t>
+      </w:r>
+      <w:proofErr w:type="gramStart"/>
+      <w:r>
+        <w:t xml:space="preserve">=  </w:t>
+      </w:r>
+      <w:proofErr w:type="spellStart"/>
+      <w:r>
+        <w:t>models</w:t>
+      </w:r>
+      <w:proofErr w:type="gramEnd"/>
+      <w:r>
+        <w:t>.CharField</w:t>
+      </w:r>
+      <w:proofErr w:type="spellEnd"/>
+      <w:r>
+        <w:t>(</w:t>
+      </w:r>
+      <w:proofErr w:type="spellStart"/>
+      <w:r>
+        <w:t>max_length</w:t>
+      </w:r>
+      <w:proofErr w:type="spellEnd"/>
+      <w:r>
+        <w:t xml:space="preserve">=35)  </w:t>
+      </w:r>
+    </w:p>
+    <w:p>
+      <w:pPr>
+        <w:pStyle w:val="Style2"/>
+      </w:pPr>
+      <w:r>
+        <w:t xml:space="preserve">    def __str__(self):</w:t>
+      </w:r>
+    </w:p>
+    <w:p>
+      <w:pPr>
+        <w:pStyle w:val="Style2"/>
+      </w:pPr>
+      <w:r>
+        <w:t xml:space="preserve">        return self.name</w:t>
+      </w:r>
+    </w:p>
+    <w:p>
+      <w:pPr>
+        <w:pStyle w:val="Style2"/>
+      </w:pPr>
+      <w:r>
+        <w:t xml:space="preserve">class </w:t>
+      </w:r>
+      <w:proofErr w:type="spellStart"/>
+      <w:r>
+        <w:t>BillingAddress</w:t>
+      </w:r>
+      <w:proofErr w:type="spellEnd"/>
+      <w:r>
+        <w:t>(</w:t>
+      </w:r>
+      <w:proofErr w:type="spellStart"/>
+      <w:proofErr w:type="gramStart"/>
+      <w:r>
+        <w:t>models.Model</w:t>
+      </w:r>
+      <w:proofErr w:type="spellEnd"/>
+      <w:proofErr w:type="gramEnd"/>
+      <w:r>
+        <w:t>):</w:t>
+      </w:r>
+    </w:p>
+    <w:p>
+      <w:pPr>
+        <w:pStyle w:val="Style2"/>
+      </w:pPr>
+      <w:r>
+        <w:t xml:space="preserve">    user = </w:t>
+      </w:r>
+      <w:proofErr w:type="spellStart"/>
+      <w:proofErr w:type="gramStart"/>
+      <w:r>
+        <w:t>models.ForeignKey</w:t>
+      </w:r>
+      <w:proofErr w:type="spellEnd"/>
+      <w:proofErr w:type="gramEnd"/>
+      <w:r>
+        <w:t>(</w:t>
+      </w:r>
+      <w:proofErr w:type="spellStart"/>
+      <w:r>
+        <w:t>settings.AUTH_USER_MODEL</w:t>
+      </w:r>
+      <w:proofErr w:type="spellEnd"/>
+      <w:r>
+        <w:t xml:space="preserve">, </w:t>
+      </w:r>
+      <w:proofErr w:type="spellStart"/>
+      <w:r>
+        <w:t>on_delete</w:t>
+      </w:r>
+      <w:proofErr w:type="spellEnd"/>
+      <w:r>
+        <w:t>=</w:t>
+      </w:r>
+      <w:proofErr w:type="spellStart"/>
+      <w:r>
+        <w:t>models.CASCADE</w:t>
+      </w:r>
+      <w:proofErr w:type="spellEnd"/>
+      <w:r>
+        <w:t>)</w:t>
+      </w:r>
+    </w:p>
+    <w:p>
+      <w:pPr>
+        <w:pStyle w:val="Style2"/>
+      </w:pPr>
+      <w:r>
+        <w:t xml:space="preserve">    </w:t>
+      </w:r>
+      <w:proofErr w:type="spellStart"/>
+      <w:r>
+        <w:t>street_address</w:t>
+      </w:r>
+      <w:proofErr w:type="spellEnd"/>
+      <w:r>
+        <w:t xml:space="preserve"> = </w:t>
+      </w:r>
+      <w:proofErr w:type="spellStart"/>
+      <w:proofErr w:type="gramStart"/>
+      <w:r>
+        <w:t>models.CharField</w:t>
+      </w:r>
+      <w:proofErr w:type="spellEnd"/>
+      <w:proofErr w:type="gramEnd"/>
+      <w:r>
+        <w:t>(</w:t>
+      </w:r>
+      <w:proofErr w:type="spellStart"/>
+      <w:r>
+        <w:t>max_length</w:t>
+      </w:r>
+      <w:proofErr w:type="spellEnd"/>
+      <w:r>
+        <w:t>=255)</w:t>
+      </w:r>
+    </w:p>
+    <w:p>
+      <w:pPr>
+        <w:pStyle w:val="Style2"/>
+      </w:pPr>
+      <w:r>
+        <w:t xml:space="preserve">    city = </w:t>
+      </w:r>
+      <w:proofErr w:type="spellStart"/>
+      <w:proofErr w:type="gramStart"/>
+      <w:r>
+        <w:t>models.CharField</w:t>
+      </w:r>
+      <w:proofErr w:type="spellEnd"/>
+      <w:proofErr w:type="gramEnd"/>
+      <w:r>
+        <w:t>(</w:t>
+      </w:r>
+      <w:proofErr w:type="spellStart"/>
+      <w:r>
+        <w:t>max_length</w:t>
+      </w:r>
+      <w:proofErr w:type="spellEnd"/>
+      <w:r>
+        <w:t>=255)</w:t>
+      </w:r>
+    </w:p>
+    <w:p>
+      <w:pPr>
+        <w:pStyle w:val="Style2"/>
+      </w:pPr>
+      <w:r>
+        <w:t xml:space="preserve">    country = </w:t>
+      </w:r>
+      <w:proofErr w:type="spellStart"/>
+      <w:proofErr w:type="gramStart"/>
+      <w:r>
+        <w:t>models.CharField</w:t>
+      </w:r>
+      <w:proofErr w:type="spellEnd"/>
+      <w:proofErr w:type="gramEnd"/>
+      <w:r>
+        <w:t>(</w:t>
+      </w:r>
+      <w:proofErr w:type="spellStart"/>
+      <w:r>
+        <w:t>max_length</w:t>
+      </w:r>
+      <w:proofErr w:type="spellEnd"/>
+      <w:r>
+        <w:t>=255)</w:t>
+      </w:r>
+    </w:p>
+    <w:p>
+      <w:pPr>
+        <w:pStyle w:val="Style2"/>
+      </w:pPr>
+      <w:r>
+        <w:t xml:space="preserve">    </w:t>
+      </w:r>
+      <w:proofErr w:type="spellStart"/>
+      <w:r>
+        <w:t>postal_code</w:t>
+      </w:r>
+      <w:proofErr w:type="spellEnd"/>
+      <w:r>
+        <w:t xml:space="preserve"> = </w:t>
+      </w:r>
+      <w:proofErr w:type="spellStart"/>
+      <w:proofErr w:type="gramStart"/>
+      <w:r>
+        <w:t>models.CharField</w:t>
+      </w:r>
+      <w:proofErr w:type="spellEnd"/>
+      <w:proofErr w:type="gramEnd"/>
+      <w:r>
+        <w:t>(</w:t>
+      </w:r>
+      <w:proofErr w:type="spellStart"/>
+      <w:r>
+        <w:t>max_length</w:t>
+      </w:r>
+      <w:proofErr w:type="spellEnd"/>
+      <w:r>
+        <w:t>=255)</w:t>
+      </w:r>
+    </w:p>
+    <w:p>
+      <w:pPr>
+        <w:pStyle w:val="Style2"/>
+      </w:pPr>
+      <w:r>
+        <w:t xml:space="preserve">    def __str__(self):</w:t>
+      </w:r>
+    </w:p>
+    <w:p>
+      <w:pPr>
+        <w:pStyle w:val="Style2"/>
+      </w:pPr>
+      <w:r>
+        <w:t xml:space="preserve">        return </w:t>
+      </w:r>
+      <w:proofErr w:type="spellStart"/>
+      <w:r>
+        <w:t>f'Billing</w:t>
+      </w:r>
+      <w:proofErr w:type="spellEnd"/>
+      <w:r>
+        <w:t xml:space="preserve"> address for {</w:t>
+      </w:r>
+      <w:proofErr w:type="spellStart"/>
+      <w:r>
+        <w:t>self.</w:t>
+      </w:r>
+      <w:proofErr w:type="gramStart"/>
+      <w:r>
+        <w:t>user.username</w:t>
+      </w:r>
+      <w:proofErr w:type="spellEnd"/>
+      <w:proofErr w:type="gramEnd"/>
+      <w:r>
+        <w:t>}'</w:t>
+      </w:r>
+    </w:p>
+    <w:p>
+      <w:pPr>
+        <w:pStyle w:val="Style2"/>
+      </w:pPr>
+      <w:r>
+        <w:t># Order model class to represent an order placed by a user for a course</w:t>
+      </w:r>
+    </w:p>
+    <w:p>
+      <w:pPr>
+        <w:pStyle w:val="Style2"/>
+      </w:pPr>
+      <w:r>
+        <w:t>class Order(</w:t>
+      </w:r>
+      <w:proofErr w:type="spellStart"/>
+      <w:proofErr w:type="gramStart"/>
+      <w:r>
+        <w:t>models.Model</w:t>
+      </w:r>
+      <w:proofErr w:type="spellEnd"/>
+      <w:proofErr w:type="gramEnd"/>
+      <w:r>
+        <w:t>):</w:t>
+      </w:r>
+    </w:p>
+    <w:p>
+      <w:pPr>
+        <w:pStyle w:val="Style2"/>
+      </w:pPr>
+      <w:r>
+        <w:t xml:space="preserve">    user = </w:t>
+      </w:r>
+      <w:proofErr w:type="spellStart"/>
+      <w:proofErr w:type="gramStart"/>
+      <w:r>
+        <w:t>models.ForeignKey</w:t>
+      </w:r>
+      <w:proofErr w:type="spellEnd"/>
+      <w:proofErr w:type="gramEnd"/>
+      <w:r>
+        <w:t>(</w:t>
+      </w:r>
+      <w:proofErr w:type="spellStart"/>
+      <w:r>
+        <w:t>settings.AUTH_USER_MODEL</w:t>
+      </w:r>
+      <w:proofErr w:type="spellEnd"/>
+      <w:r>
+        <w:t xml:space="preserve">, </w:t>
+      </w:r>
+      <w:proofErr w:type="spellStart"/>
+      <w:r>
+        <w:t>on_delete</w:t>
+      </w:r>
+      <w:proofErr w:type="spellEnd"/>
+      <w:r>
+        <w:t>=</w:t>
+      </w:r>
+      <w:proofErr w:type="spellStart"/>
+      <w:r>
+        <w:t>models.CASCADE</w:t>
+      </w:r>
+      <w:proofErr w:type="spellEnd"/>
+      <w:r>
+        <w:t>)</w:t>
+      </w:r>
+    </w:p>
+    <w:p>
+      <w:pPr>
+        <w:pStyle w:val="Style2"/>
+      </w:pPr>
+      <w:r>
+        <w:t xml:space="preserve">    course = </w:t>
+      </w:r>
+      <w:proofErr w:type="spellStart"/>
+      <w:proofErr w:type="gramStart"/>
+      <w:r>
+        <w:t>models.ForeignKey</w:t>
+      </w:r>
+      <w:proofErr w:type="spellEnd"/>
+      <w:proofErr w:type="gramEnd"/>
+      <w:r>
+        <w:t xml:space="preserve">(Course, </w:t>
+      </w:r>
+      <w:proofErr w:type="spellStart"/>
+      <w:r>
+        <w:t>on_delete</w:t>
+      </w:r>
+      <w:proofErr w:type="spellEnd"/>
+      <w:r>
+        <w:t>=</w:t>
+      </w:r>
+      <w:proofErr w:type="spellStart"/>
+      <w:r>
+        <w:t>models.CASCADE</w:t>
+      </w:r>
+      <w:proofErr w:type="spellEnd"/>
+      <w:r>
+        <w:t>)</w:t>
+      </w:r>
+    </w:p>
+    <w:p>
+      <w:pPr>
+        <w:pStyle w:val="Style2"/>
+      </w:pPr>
+      <w:r>
+        <w:t xml:space="preserve">    price = </w:t>
+      </w:r>
+      <w:proofErr w:type="spellStart"/>
+      <w:proofErr w:type="gramStart"/>
+      <w:r>
+        <w:t>models.DecimalField</w:t>
+      </w:r>
+      <w:proofErr w:type="spellEnd"/>
+      <w:proofErr w:type="gramEnd"/>
+      <w:r>
+        <w:t>(</w:t>
+      </w:r>
+      <w:proofErr w:type="spellStart"/>
+      <w:r>
+        <w:t>max_digits</w:t>
+      </w:r>
+      <w:proofErr w:type="spellEnd"/>
+      <w:r>
+        <w:t xml:space="preserve">=10, </w:t>
+      </w:r>
+      <w:proofErr w:type="spellStart"/>
+      <w:r>
+        <w:t>decimal_places</w:t>
+      </w:r>
+      <w:proofErr w:type="spellEnd"/>
+      <w:r>
+        <w:t>=2)</w:t>
+      </w:r>
+    </w:p>
+    <w:p>
+      <w:pPr>
+        <w:pStyle w:val="Style2"/>
+      </w:pPr>
+      <w:r>
+        <w:t xml:space="preserve">    </w:t>
+      </w:r>
+      <w:proofErr w:type="spellStart"/>
+      <w:r>
+        <w:t>date_ordered</w:t>
+      </w:r>
+      <w:proofErr w:type="spellEnd"/>
+      <w:r>
+        <w:t xml:space="preserve"> = </w:t>
+      </w:r>
+      <w:proofErr w:type="spellStart"/>
+      <w:proofErr w:type="gramStart"/>
+      <w:r>
+        <w:t>models.DateTimeField</w:t>
+      </w:r>
+      <w:proofErr w:type="spellEnd"/>
+      <w:proofErr w:type="gramEnd"/>
+      <w:r>
+        <w:t>(</w:t>
+      </w:r>
+      <w:proofErr w:type="spellStart"/>
+      <w:r>
+        <w:t>auto_now_add</w:t>
+      </w:r>
+      <w:proofErr w:type="spellEnd"/>
+      <w:r>
+        <w:t>=True)</w:t>
+      </w:r>
+    </w:p>
+    <w:p>
+      <w:pPr>
+        <w:pStyle w:val="Style2"/>
+      </w:pPr>
+      <w:r>
+        <w:t xml:space="preserve">    </w:t>
+      </w:r>
+      <w:proofErr w:type="spellStart"/>
+      <w:r>
+        <w:t>billing_address</w:t>
+      </w:r>
+      <w:proofErr w:type="spellEnd"/>
+      <w:r>
+        <w:t xml:space="preserve"> = </w:t>
+      </w:r>
+      <w:proofErr w:type="spellStart"/>
+      <w:proofErr w:type="gramStart"/>
+      <w:r>
+        <w:t>models.ForeignKey</w:t>
+      </w:r>
+      <w:proofErr w:type="spellEnd"/>
+      <w:proofErr w:type="gramEnd"/>
+      <w:r>
+        <w:t>(</w:t>
+      </w:r>
+      <w:proofErr w:type="spellStart"/>
+      <w:r>
+        <w:t>BillingAddress</w:t>
+      </w:r>
+      <w:proofErr w:type="spellEnd"/>
+      <w:r>
+        <w:t xml:space="preserve">, </w:t>
+      </w:r>
+      <w:proofErr w:type="spellStart"/>
+      <w:r>
+        <w:t>on_delete</w:t>
+      </w:r>
+      <w:proofErr w:type="spellEnd"/>
+      <w:r>
+        <w:t>=</w:t>
+      </w:r>
+      <w:proofErr w:type="spellStart"/>
+      <w:r>
+        <w:t>models.PROTECT</w:t>
+      </w:r>
+      <w:proofErr w:type="spellEnd"/>
+      <w:r>
+        <w:t xml:space="preserve">)    </w:t>
+      </w:r>
+    </w:p>
+    <w:p>
+      <w:pPr>
+        <w:pStyle w:val="Style2"/>
+      </w:pPr>
+      <w:r>
+        <w:t xml:space="preserve">    downloaded = </w:t>
+      </w:r>
+      <w:proofErr w:type="spellStart"/>
+      <w:proofErr w:type="gramStart"/>
+      <w:r>
+        <w:t>models.BooleanField</w:t>
+      </w:r>
+      <w:proofErr w:type="spellEnd"/>
+      <w:proofErr w:type="gramEnd"/>
+      <w:r>
+        <w:t>(default=False)</w:t>
+      </w:r>
+    </w:p>
+    <w:p>
+      <w:pPr>
+        <w:pStyle w:val="Style2"/>
+      </w:pPr>
+      <w:r>
+        <w:t xml:space="preserve">    def __str__(self):</w:t>
+      </w:r>
+    </w:p>
+    <w:p>
+      <w:pPr>
+        <w:pStyle w:val="Style2"/>
+      </w:pPr>
+      <w:r>
+        <w:t xml:space="preserve">        return f'{</w:t>
+      </w:r>
+      <w:proofErr w:type="spellStart"/>
+      <w:r>
+        <w:t>self.</w:t>
+      </w:r>
+      <w:proofErr w:type="gramStart"/>
+      <w:r>
+        <w:t>user.username</w:t>
+      </w:r>
+      <w:proofErr w:type="spellEnd"/>
+      <w:proofErr w:type="gramEnd"/>
+      <w:r>
+        <w:t>} ordered {self.course.name} on {</w:t>
+      </w:r>
+      <w:proofErr w:type="spellStart"/>
+      <w:r>
+        <w:t>self.date_ordered</w:t>
+      </w:r>
+      <w:proofErr w:type="spellEnd"/>
+      <w:r>
+        <w:t>}'</w:t>
+      </w:r>
+    </w:p>
+    <w:p>
+      <w:pPr>
+        <w:pStyle w:val="Style2"/>
+      </w:pPr>
+      <w:r>
+        <w:t># Payment model class to represent a payment made by a user for an order</w:t>
+      </w:r>
+    </w:p>
+    <w:p>
+      <w:pPr>
+        <w:pStyle w:val="Style2"/>
+      </w:pPr>
+      <w:r>
+        <w:t>class Payment(</w:t>
+      </w:r>
+      <w:proofErr w:type="spellStart"/>
+      <w:proofErr w:type="gramStart"/>
+      <w:r>
+        <w:t>models.Model</w:t>
+      </w:r>
+      <w:proofErr w:type="spellEnd"/>
+      <w:proofErr w:type="gramEnd"/>
+      <w:r>
+        <w:t>):</w:t>
+      </w:r>
+    </w:p>
+    <w:p>
+      <w:pPr>
+        <w:pStyle w:val="Style2"/>
+      </w:pPr>
+      <w:r>
+        <w:t xml:space="preserve">    order = </w:t>
+      </w:r>
+      <w:proofErr w:type="spellStart"/>
+      <w:proofErr w:type="gramStart"/>
+      <w:r>
+        <w:t>models.OneToOneField</w:t>
+      </w:r>
+      <w:proofErr w:type="spellEnd"/>
+      <w:proofErr w:type="gramEnd"/>
+      <w:r>
+        <w:t xml:space="preserve">(Order, </w:t>
+      </w:r>
+      <w:proofErr w:type="spellStart"/>
+      <w:r>
+        <w:t>on_delete</w:t>
+      </w:r>
+      <w:proofErr w:type="spellEnd"/>
+      <w:r>
+        <w:t>=</w:t>
+      </w:r>
+      <w:proofErr w:type="spellStart"/>
+      <w:r>
+        <w:t>models.CASCADE</w:t>
+      </w:r>
+      <w:proofErr w:type="spellEnd"/>
+      <w:r>
+        <w:t>)</w:t>
+      </w:r>
+    </w:p>
+    <w:p>
+      <w:pPr>
+        <w:pStyle w:val="Style2"/>
+      </w:pPr>
+      <w:r>
+        <w:t xml:space="preserve">    amount = </w:t>
+      </w:r>
+      <w:proofErr w:type="spellStart"/>
+      <w:proofErr w:type="gramStart"/>
+      <w:r>
+        <w:t>models.DecimalField</w:t>
+      </w:r>
+      <w:proofErr w:type="spellEnd"/>
+      <w:proofErr w:type="gramEnd"/>
+      <w:r>
+        <w:t>(</w:t>
+      </w:r>
+      <w:proofErr w:type="spellStart"/>
+      <w:r>
+        <w:t>max_digits</w:t>
+      </w:r>
+      <w:proofErr w:type="spellEnd"/>
+      <w:r>
+        <w:t xml:space="preserve">=10, </w:t>
+      </w:r>
+      <w:proofErr w:type="spellStart"/>
+      <w:r>
+        <w:t>decimal_places</w:t>
+      </w:r>
+      <w:proofErr w:type="spellEnd"/>
+      <w:r>
+        <w:t>=2)</w:t>
+      </w:r>
+    </w:p>
+    <w:p>
+      <w:pPr>
+        <w:pStyle w:val="Style2"/>
+      </w:pPr>
+      <w:r>
+        <w:t xml:space="preserve">    </w:t>
+      </w:r>
+      <w:proofErr w:type="spellStart"/>
+      <w:r>
+        <w:t>card_number</w:t>
+      </w:r>
+      <w:proofErr w:type="spellEnd"/>
+      <w:r>
+        <w:t xml:space="preserve"> = </w:t>
+      </w:r>
+      <w:proofErr w:type="spellStart"/>
+      <w:proofErr w:type="gramStart"/>
+      <w:r>
+        <w:t>models.BigIntegerField</w:t>
+      </w:r>
+      <w:proofErr w:type="spellEnd"/>
+      <w:proofErr w:type="gramEnd"/>
+      <w:r>
+        <w:t>()</w:t>
+      </w:r>
+    </w:p>
+    <w:p>
+      <w:pPr>
+        <w:pStyle w:val="Style2"/>
+      </w:pPr>
+      <w:r>
+        <w:t xml:space="preserve">    </w:t>
+      </w:r>
+      <w:proofErr w:type="spellStart"/>
+      <w:r>
+        <w:t>card_expiry_date</w:t>
+      </w:r>
+      <w:proofErr w:type="spellEnd"/>
+      <w:r>
+        <w:t xml:space="preserve"> = </w:t>
+      </w:r>
+      <w:proofErr w:type="spellStart"/>
+      <w:proofErr w:type="gramStart"/>
+      <w:r>
+        <w:t>models.DateField</w:t>
+      </w:r>
+      <w:proofErr w:type="spellEnd"/>
+      <w:proofErr w:type="gramEnd"/>
+      <w:r>
+        <w:t>()</w:t>
+      </w:r>
+    </w:p>
+    <w:p>
+      <w:pPr>
+        <w:pStyle w:val="Style2"/>
+      </w:pPr>
+      <w:r>
+        <w:t xml:space="preserve">    </w:t>
+      </w:r>
+      <w:proofErr w:type="spellStart"/>
+      <w:r>
+        <w:t>cvc</w:t>
+      </w:r>
+      <w:proofErr w:type="spellEnd"/>
+      <w:r>
+        <w:t xml:space="preserve"> = </w:t>
+      </w:r>
+      <w:proofErr w:type="spellStart"/>
+      <w:proofErr w:type="gramStart"/>
+      <w:r>
+        <w:t>models.IntegerField</w:t>
+      </w:r>
+      <w:proofErr w:type="spellEnd"/>
+      <w:proofErr w:type="gramEnd"/>
+      <w:r>
+        <w:t>()</w:t>
+      </w:r>
+    </w:p>
+    <w:p>
+      <w:pPr>
+        <w:pStyle w:val="Style2"/>
+      </w:pPr>
+      <w:r>
+        <w:t xml:space="preserve">    </w:t>
+      </w:r>
+      <w:proofErr w:type="spellStart"/>
+      <w:r>
+        <w:t>intent_id</w:t>
+      </w:r>
+      <w:proofErr w:type="spellEnd"/>
+      <w:r>
+        <w:t xml:space="preserve"> = </w:t>
+      </w:r>
+      <w:proofErr w:type="spellStart"/>
+      <w:proofErr w:type="gramStart"/>
+      <w:r>
+        <w:t>models.CharField</w:t>
+      </w:r>
+      <w:proofErr w:type="spellEnd"/>
+      <w:proofErr w:type="gramEnd"/>
+      <w:r>
+        <w:t>(</w:t>
+      </w:r>
+      <w:proofErr w:type="spellStart"/>
+      <w:r>
+        <w:t>max_length</w:t>
+      </w:r>
+      <w:proofErr w:type="spellEnd"/>
+      <w:r>
+        <w:t>=255)</w:t>
+      </w:r>
+    </w:p>
+    <w:p>
+      <w:pPr>
+        <w:pStyle w:val="Style2"/>
+      </w:pPr>
+      <w:r>
+        <w:t xml:space="preserve">    </w:t>
+      </w:r>
+      <w:proofErr w:type="spellStart"/>
+      <w:r>
+        <w:t>card_holder</w:t>
+      </w:r>
+      <w:proofErr w:type="spellEnd"/>
+      <w:r>
+        <w:t xml:space="preserve"> = </w:t>
+      </w:r>
+      <w:proofErr w:type="spellStart"/>
+      <w:proofErr w:type="gramStart"/>
+      <w:r>
+        <w:t>models.CharField</w:t>
+      </w:r>
+      <w:proofErr w:type="spellEnd"/>
+      <w:proofErr w:type="gramEnd"/>
+      <w:r>
+        <w:t>(</w:t>
+      </w:r>
+      <w:proofErr w:type="spellStart"/>
+      <w:r>
+        <w:t>max_length</w:t>
+      </w:r>
+      <w:proofErr w:type="spellEnd"/>
+      <w:r>
+        <w:t>=255)</w:t>
+      </w:r>
+    </w:p>
+    <w:p>
+      <w:pPr>
+        <w:pStyle w:val="Style2"/>
+      </w:pPr>
+      <w:r>
+        <w:t xml:space="preserve">    def __str__(self):</w:t>
+      </w:r>
+    </w:p>
+    <w:p>
+      <w:pPr>
+        <w:pStyle w:val="Style2"/>
+      </w:pPr>
+      <w:r>
+        <w:t xml:space="preserve">        return f'{</w:t>
+      </w:r>
+      <w:proofErr w:type="spellStart"/>
+      <w:proofErr w:type="gramStart"/>
+      <w:r>
+        <w:t>self.order</w:t>
+      </w:r>
+      <w:proofErr w:type="gramEnd"/>
+      <w:r>
+        <w:t>.user.username</w:t>
+      </w:r>
+      <w:proofErr w:type="spellEnd"/>
+      <w:r>
+        <w:t>} paid {</w:t>
+      </w:r>
+      <w:proofErr w:type="spellStart"/>
+      <w:r>
+        <w:t>self.amount</w:t>
+      </w:r>
+      <w:proofErr w:type="spellEnd"/>
+      <w:r>
+        <w:t>} for {self.order.course.name}'</w:t>
+      </w:r>
+    </w:p>
+    <w:p>
+      <w:pPr>
+        <w:pStyle w:val="Style2"/>
+      </w:pPr>
+      <w:r>
+        <w:t># Review model class to represent a review made by a user for a course</w:t>
+      </w:r>
+    </w:p>
+    <w:p>
+      <w:pPr>
+        <w:pStyle w:val="Style2"/>
+      </w:pPr>
+      <w:r>
+        <w:t>class Review(</w:t>
+      </w:r>
+      <w:proofErr w:type="spellStart"/>
+      <w:proofErr w:type="gramStart"/>
+      <w:r>
+        <w:t>models.Model</w:t>
+      </w:r>
+      <w:proofErr w:type="spellEnd"/>
+      <w:proofErr w:type="gramEnd"/>
+      <w:r>
+        <w:t>):</w:t>
+      </w:r>
+    </w:p>
+    <w:p>
+      <w:pPr>
+        <w:pStyle w:val="Style2"/>
+      </w:pPr>
+      <w:r>
+        <w:t xml:space="preserve">    user = </w:t>
+      </w:r>
+      <w:proofErr w:type="spellStart"/>
+      <w:proofErr w:type="gramStart"/>
+      <w:r>
+        <w:t>models.ForeignKey</w:t>
+      </w:r>
+      <w:proofErr w:type="spellEnd"/>
+      <w:proofErr w:type="gramEnd"/>
+      <w:r>
+        <w:t>(</w:t>
+      </w:r>
+      <w:proofErr w:type="spellStart"/>
+      <w:r>
+        <w:t>settings.AUTH_USER_MODEL</w:t>
+      </w:r>
+      <w:proofErr w:type="spellEnd"/>
+      <w:r>
+        <w:t xml:space="preserve">, </w:t>
+      </w:r>
+      <w:proofErr w:type="spellStart"/>
+      <w:r>
+        <w:t>on_delete</w:t>
+      </w:r>
+      <w:proofErr w:type="spellEnd"/>
+      <w:r>
+        <w:t>=</w:t>
+      </w:r>
+      <w:proofErr w:type="spellStart"/>
+      <w:r>
+        <w:t>models.CASCADE</w:t>
+      </w:r>
+      <w:proofErr w:type="spellEnd"/>
+      <w:r>
+        <w:t>)</w:t>
+      </w:r>
+    </w:p>
+    <w:p>
+      <w:pPr>
+        <w:pStyle w:val="Style2"/>
+      </w:pPr>
+      <w:r>
+        <w:t xml:space="preserve">    course = </w:t>
+      </w:r>
+      <w:proofErr w:type="spellStart"/>
+      <w:proofErr w:type="gramStart"/>
+      <w:r>
+        <w:t>models.ForeignKey</w:t>
+      </w:r>
+      <w:proofErr w:type="spellEnd"/>
+      <w:proofErr w:type="gramEnd"/>
+      <w:r>
+        <w:t xml:space="preserve">(Course, </w:t>
+      </w:r>
+      <w:proofErr w:type="spellStart"/>
+      <w:r>
+        <w:t>on_delete</w:t>
+      </w:r>
+      <w:proofErr w:type="spellEnd"/>
+      <w:r>
+        <w:t>=</w:t>
+      </w:r>
+      <w:proofErr w:type="spellStart"/>
+      <w:r>
+        <w:t>models.CASCADE</w:t>
+      </w:r>
+      <w:proofErr w:type="spellEnd"/>
+      <w:r>
+        <w:t>)</w:t>
+      </w:r>
+    </w:p>
+    <w:p>
+      <w:pPr>
+        <w:pStyle w:val="Style2"/>
+      </w:pPr>
+      <w:r>
+        <w:t xml:space="preserve">    content = </w:t>
+      </w:r>
+      <w:proofErr w:type="spellStart"/>
+      <w:proofErr w:type="gramStart"/>
+      <w:r>
+        <w:t>models.TextField</w:t>
+      </w:r>
+      <w:proofErr w:type="spellEnd"/>
+      <w:proofErr w:type="gramEnd"/>
+      <w:r>
+        <w:t>()</w:t>
+      </w:r>
+    </w:p>
+    <w:p>
+      <w:pPr>
+        <w:pStyle w:val="Style2"/>
+      </w:pPr>
+      <w:r>
+        <w:t xml:space="preserve">    rating = </w:t>
+      </w:r>
+      <w:proofErr w:type="spellStart"/>
+      <w:proofErr w:type="gramStart"/>
+      <w:r>
+        <w:t>models.IntegerField</w:t>
+      </w:r>
+      <w:proofErr w:type="spellEnd"/>
+      <w:proofErr w:type="gramEnd"/>
+      <w:r>
+        <w:t>()</w:t>
+      </w:r>
+    </w:p>
+    <w:p>
+      <w:pPr>
+        <w:pStyle w:val="Style2"/>
+      </w:pPr>
+    </w:p>
+    <w:p>
+      <w:pPr>
+        <w:pStyle w:val="Style2"/>
+      </w:pPr>
+      <w:r>
+        <w:t xml:space="preserve">    def __str__(self):</w:t>
+      </w:r>
+    </w:p>
+    <w:p>
+      <w:pPr>
+        <w:pStyle w:val="Style2"/>
+      </w:pPr>
+      <w:r>
+        <w:t xml:space="preserve">        return f'{</w:t>
+      </w:r>
+      <w:proofErr w:type="spellStart"/>
+      <w:r>
+        <w:t>self.</w:t>
+      </w:r>
+      <w:proofErr w:type="gramStart"/>
+      <w:r>
+        <w:t>user.username</w:t>
+      </w:r>
+      <w:proofErr w:type="spellEnd"/>
+      <w:proofErr w:type="gramEnd"/>
+      <w:r>
+        <w:t xml:space="preserve">} reviewed {self.course.name}'    </w:t>
+      </w:r>
+    </w:p>
+    <w:p>
+      <w:pPr>
+        <w:pStyle w:val="Style2"/>
+      </w:pPr>
+      <w:r>
+        <w:t xml:space="preserve">from </w:t>
+      </w:r>
+      <w:proofErr w:type="spellStart"/>
+      <w:r>
+        <w:t>django.</w:t>
+      </w:r>
+      <w:proofErr w:type="gramStart"/>
+      <w:r>
+        <w:t>db.models</w:t>
+      </w:r>
+      <w:proofErr w:type="gramEnd"/>
+      <w:r>
+        <w:t>.signals</w:t>
+      </w:r>
+      <w:proofErr w:type="spellEnd"/>
+      <w:r>
+        <w:t xml:space="preserve"> import </w:t>
+      </w:r>
+      <w:proofErr w:type="spellStart"/>
+      <w:r>
+        <w:t>post_save</w:t>
+      </w:r>
+      <w:proofErr w:type="spellEnd"/>
+    </w:p>
+    <w:p>
+      <w:pPr>
+        <w:pStyle w:val="Style2"/>
+      </w:pPr>
+      <w:r>
+        <w:t xml:space="preserve">from </w:t>
+      </w:r>
+      <w:proofErr w:type="spellStart"/>
+      <w:proofErr w:type="gramStart"/>
+      <w:r>
+        <w:t>django.dispatch</w:t>
+      </w:r>
+      <w:proofErr w:type="spellEnd"/>
+      <w:proofErr w:type="gramEnd"/>
+      <w:r>
+        <w:t xml:space="preserve"> import receiver</w:t>
+      </w:r>
+    </w:p>
+    <w:p>
+      <w:pPr>
+        <w:pStyle w:val="Style2"/>
+      </w:pPr>
+      <w:r>
+        <w:t xml:space="preserve">from datetime import date        </w:t>
+      </w:r>
+    </w:p>
+    <w:p>
+      <w:pPr>
+        <w:pStyle w:val="Style2"/>
+      </w:pPr>
+      <w:r>
+        <w:t># Order model class to represent an order placed by a user for a course</w:t>
+      </w:r>
+    </w:p>
+    <w:p>
+      <w:pPr>
+        <w:pStyle w:val="Style2"/>
+      </w:pPr>
+      <w:r>
+        <w:t xml:space="preserve">class </w:t>
+      </w:r>
+      <w:proofErr w:type="spellStart"/>
+      <w:r>
+        <w:t>SubscriptionOrder</w:t>
+      </w:r>
+      <w:proofErr w:type="spellEnd"/>
+      <w:r>
+        <w:t>(</w:t>
+      </w:r>
+      <w:proofErr w:type="spellStart"/>
+      <w:proofErr w:type="gramStart"/>
+      <w:r>
+        <w:t>models.Model</w:t>
+      </w:r>
+      <w:proofErr w:type="spellEnd"/>
+      <w:proofErr w:type="gramEnd"/>
+      <w:r>
+        <w:t>):</w:t>
+      </w:r>
+    </w:p>
+    <w:p>
+      <w:pPr>
+        <w:pStyle w:val="Style2"/>
+      </w:pPr>
+      <w:r>
+        <w:t xml:space="preserve">    DURATION_CHOICES = (</w:t>
+      </w:r>
+    </w:p>
+    <w:p>
+      <w:pPr>
+        <w:pStyle w:val="Style2"/>
+      </w:pPr>
+      <w:r>
+        <w:t xml:space="preserve">        ('monthly', 'Monthly'),</w:t>
+      </w:r>
+    </w:p>
+    <w:p>
+      <w:pPr>
+        <w:pStyle w:val="Style2"/>
+      </w:pPr>
+      <w:r>
+        <w:t xml:space="preserve">        ('annual', 'Annual'),</w:t>
+      </w:r>
+    </w:p>
+    <w:p>
+      <w:pPr>
+        <w:pStyle w:val="Style2"/>
+      </w:pPr>
+      <w:r>
+        <w:t xml:space="preserve">    )</w:t>
+      </w:r>
+    </w:p>
+    <w:p>
+      <w:pPr>
+        <w:pStyle w:val="Style2"/>
+      </w:pPr>
+      <w:r>
+        <w:t xml:space="preserve">    user = </w:t>
+      </w:r>
+      <w:proofErr w:type="spellStart"/>
+      <w:proofErr w:type="gramStart"/>
+      <w:r>
+        <w:t>models.ForeignKey</w:t>
+      </w:r>
+      <w:proofErr w:type="spellEnd"/>
+      <w:proofErr w:type="gramEnd"/>
+      <w:r>
+        <w:t>(</w:t>
+      </w:r>
+      <w:proofErr w:type="spellStart"/>
+      <w:r>
+        <w:t>settings.AUTH_USER_MODEL</w:t>
+      </w:r>
+      <w:proofErr w:type="spellEnd"/>
+      <w:r>
+        <w:t xml:space="preserve">, </w:t>
+      </w:r>
+      <w:proofErr w:type="spellStart"/>
+      <w:r>
+        <w:t>on_delete</w:t>
+      </w:r>
+      <w:proofErr w:type="spellEnd"/>
+      <w:r>
+        <w:t>=</w:t>
+      </w:r>
+      <w:proofErr w:type="spellStart"/>
+      <w:r>
+        <w:t>models.CASCADE</w:t>
+      </w:r>
+      <w:proofErr w:type="spellEnd"/>
+      <w:r>
+        <w:t>)</w:t>
+      </w:r>
+    </w:p>
+    <w:p>
+      <w:pPr>
+        <w:pStyle w:val="Style2"/>
+      </w:pPr>
+      <w:r>
+        <w:t xml:space="preserve">    duration = </w:t>
+      </w:r>
+      <w:proofErr w:type="spellStart"/>
+      <w:proofErr w:type="gramStart"/>
+      <w:r>
+        <w:t>models.CharField</w:t>
+      </w:r>
+      <w:proofErr w:type="spellEnd"/>
+      <w:proofErr w:type="gramEnd"/>
+      <w:r>
+        <w:t>(</w:t>
+      </w:r>
+      <w:proofErr w:type="spellStart"/>
+      <w:r>
+        <w:t>max_length</w:t>
+      </w:r>
+      <w:proofErr w:type="spellEnd"/>
+      <w:r>
+        <w:t>=10, choices=DURATION_CHOICES)</w:t>
+      </w:r>
+    </w:p>
+    <w:p>
+      <w:pPr>
+        <w:pStyle w:val="Style2"/>
+      </w:pPr>
+      <w:r>
+        <w:t xml:space="preserve">    </w:t>
+      </w:r>
+      <w:proofErr w:type="spellStart"/>
+      <w:r>
+        <w:t>date_ordered</w:t>
+      </w:r>
+      <w:proofErr w:type="spellEnd"/>
+      <w:r>
+        <w:t xml:space="preserve"> = </w:t>
+      </w:r>
+      <w:proofErr w:type="spellStart"/>
+      <w:proofErr w:type="gramStart"/>
+      <w:r>
+        <w:t>models.DateTimeField</w:t>
+      </w:r>
+      <w:proofErr w:type="spellEnd"/>
+      <w:proofErr w:type="gramEnd"/>
+      <w:r>
+        <w:t>(</w:t>
+      </w:r>
+      <w:proofErr w:type="spellStart"/>
+      <w:r>
+        <w:t>auto_now_add</w:t>
+      </w:r>
+      <w:proofErr w:type="spellEnd"/>
+      <w:r>
+        <w:t>=True)</w:t>
+      </w:r>
+    </w:p>
+    <w:p>
+      <w:pPr>
+        <w:pStyle w:val="Style2"/>
+      </w:pPr>
+      <w:r>
+        <w:t xml:space="preserve">    </w:t>
+      </w:r>
+      <w:proofErr w:type="spellStart"/>
+      <w:r>
+        <w:t>billing_address</w:t>
+      </w:r>
+      <w:proofErr w:type="spellEnd"/>
+      <w:r>
+        <w:t xml:space="preserve"> = </w:t>
+      </w:r>
+      <w:proofErr w:type="spellStart"/>
+      <w:proofErr w:type="gramStart"/>
+      <w:r>
+        <w:t>models.ForeignKey</w:t>
+      </w:r>
+      <w:proofErr w:type="spellEnd"/>
+      <w:proofErr w:type="gramEnd"/>
+      <w:r>
+        <w:t>(</w:t>
+      </w:r>
+      <w:proofErr w:type="spellStart"/>
+      <w:r>
+        <w:t>BillingAddress</w:t>
+      </w:r>
+      <w:proofErr w:type="spellEnd"/>
+      <w:r>
+        <w:t xml:space="preserve">, </w:t>
+      </w:r>
+      <w:proofErr w:type="spellStart"/>
+      <w:r>
+        <w:t>on_delete</w:t>
+      </w:r>
+      <w:proofErr w:type="spellEnd"/>
+      <w:r>
+        <w:t>=</w:t>
+      </w:r>
+      <w:proofErr w:type="spellStart"/>
+      <w:r>
+        <w:t>models.PROTECT</w:t>
+      </w:r>
+      <w:proofErr w:type="spellEnd"/>
+      <w:r>
+        <w:t>)</w:t>
+      </w:r>
+    </w:p>
+    <w:p>
+      <w:pPr>
+        <w:pStyle w:val="Style2"/>
+      </w:pPr>
+    </w:p>
+    <w:p>
+      <w:pPr>
+        <w:pStyle w:val="Style2"/>
+      </w:pPr>
+      <w:r>
+        <w:t xml:space="preserve">    def __str__(self):</w:t>
+      </w:r>
+    </w:p>
+    <w:p>
+      <w:pPr>
+        <w:pStyle w:val="Style2"/>
+      </w:pPr>
+      <w:r>
+        <w:t xml:space="preserve">        return f'{</w:t>
+      </w:r>
+      <w:proofErr w:type="spellStart"/>
+      <w:r>
+        <w:t>self.</w:t>
+      </w:r>
+      <w:proofErr w:type="gramStart"/>
+      <w:r>
+        <w:t>user.username</w:t>
+      </w:r>
+      <w:proofErr w:type="spellEnd"/>
+      <w:proofErr w:type="gramEnd"/>
+      <w:r>
+        <w:t>} ordered for all access on {</w:t>
+      </w:r>
+      <w:proofErr w:type="spellStart"/>
+      <w:r>
+        <w:t>self.date_ordered</w:t>
+      </w:r>
+      <w:proofErr w:type="spellEnd"/>
+      <w:r>
+        <w:t>}'</w:t>
+      </w:r>
+    </w:p>
+    <w:p>
+      <w:pPr>
+        <w:pStyle w:val="Style2"/>
+      </w:pPr>
+    </w:p>
+    <w:p>
+      <w:pPr>
+        <w:pStyle w:val="Style2"/>
+      </w:pPr>
+    </w:p>
+    <w:p>
+      <w:pPr>
+        <w:pStyle w:val="Style2"/>
+      </w:pPr>
+      <w:r>
+        <w:t xml:space="preserve">class </w:t>
+      </w:r>
+      <w:proofErr w:type="spellStart"/>
+      <w:r>
+        <w:t>SubscriptionPayment</w:t>
+      </w:r>
+      <w:proofErr w:type="spellEnd"/>
+      <w:r>
+        <w:t>(</w:t>
+      </w:r>
+      <w:proofErr w:type="spellStart"/>
+      <w:proofErr w:type="gramStart"/>
+      <w:r>
+        <w:t>models.Model</w:t>
+      </w:r>
+      <w:proofErr w:type="spellEnd"/>
+      <w:proofErr w:type="gramEnd"/>
+      <w:r>
+        <w:t>):</w:t>
+      </w:r>
+    </w:p>
+    <w:p>
+      <w:pPr>
+        <w:pStyle w:val="Style2"/>
+      </w:pPr>
+      <w:r>
+        <w:t xml:space="preserve">    order = </w:t>
+      </w:r>
+      <w:proofErr w:type="spellStart"/>
+      <w:proofErr w:type="gramStart"/>
+      <w:r>
+        <w:t>models.OneToOneField</w:t>
+      </w:r>
+      <w:proofErr w:type="spellEnd"/>
+      <w:proofErr w:type="gramEnd"/>
+      <w:r>
+        <w:t>(</w:t>
+      </w:r>
+      <w:proofErr w:type="spellStart"/>
+      <w:r>
+        <w:t>SubscriptionOrder</w:t>
+      </w:r>
+      <w:proofErr w:type="spellEnd"/>
+      <w:r>
+        <w:t xml:space="preserve">, </w:t>
+      </w:r>
+      <w:proofErr w:type="spellStart"/>
+      <w:r>
+        <w:t>on_delete</w:t>
+      </w:r>
+      <w:proofErr w:type="spellEnd"/>
+      <w:r>
+        <w:t>=</w:t>
+      </w:r>
+      <w:proofErr w:type="spellStart"/>
+      <w:r>
+        <w:t>models.CASCADE</w:t>
+      </w:r>
+      <w:proofErr w:type="spellEnd"/>
+      <w:r>
+        <w:t>)</w:t>
+      </w:r>
+    </w:p>
+    <w:p>
+      <w:pPr>
+        <w:pStyle w:val="Style2"/>
+      </w:pPr>
+      <w:r>
+        <w:t xml:space="preserve">    amount = </w:t>
+      </w:r>
+      <w:proofErr w:type="spellStart"/>
+      <w:proofErr w:type="gramStart"/>
+      <w:r>
+        <w:t>models.DecimalField</w:t>
+      </w:r>
+      <w:proofErr w:type="spellEnd"/>
+      <w:proofErr w:type="gramEnd"/>
+      <w:r>
+        <w:t>(</w:t>
+      </w:r>
+      <w:proofErr w:type="spellStart"/>
+      <w:r>
+        <w:t>max_digits</w:t>
+      </w:r>
+      <w:proofErr w:type="spellEnd"/>
+      <w:r>
+        <w:t xml:space="preserve">=10, </w:t>
+      </w:r>
+      <w:proofErr w:type="spellStart"/>
+      <w:r>
+        <w:t>decimal_places</w:t>
+      </w:r>
+      <w:proofErr w:type="spellEnd"/>
+      <w:r>
+        <w:t>=2)</w:t>
+      </w:r>
+    </w:p>
+    <w:p>
+      <w:pPr>
+        <w:pStyle w:val="Style2"/>
+      </w:pPr>
+      <w:r>
+        <w:t xml:space="preserve">    </w:t>
+      </w:r>
+      <w:proofErr w:type="spellStart"/>
+      <w:r>
+        <w:t>card_number</w:t>
+      </w:r>
+      <w:proofErr w:type="spellEnd"/>
+      <w:r>
+        <w:t xml:space="preserve"> = </w:t>
+      </w:r>
+      <w:proofErr w:type="spellStart"/>
+      <w:proofErr w:type="gramStart"/>
+      <w:r>
+        <w:t>models.BigIntegerField</w:t>
+      </w:r>
+      <w:proofErr w:type="spellEnd"/>
+      <w:proofErr w:type="gramEnd"/>
+      <w:r>
+        <w:t>()</w:t>
+      </w:r>
+    </w:p>
+    <w:p>
+      <w:pPr>
+        <w:pStyle w:val="Style2"/>
+      </w:pPr>
+      <w:r>
+        <w:t xml:space="preserve">    </w:t>
+      </w:r>
+      <w:proofErr w:type="spellStart"/>
+      <w:r>
+        <w:t>card_expiry_date</w:t>
+      </w:r>
+      <w:proofErr w:type="spellEnd"/>
+      <w:r>
+        <w:t xml:space="preserve"> = </w:t>
+      </w:r>
+      <w:proofErr w:type="spellStart"/>
+      <w:proofErr w:type="gramStart"/>
+      <w:r>
+        <w:t>models.DateField</w:t>
+      </w:r>
+      <w:proofErr w:type="spellEnd"/>
+      <w:proofErr w:type="gramEnd"/>
+      <w:r>
+        <w:t>()</w:t>
+      </w:r>
+    </w:p>
+    <w:p>
+      <w:pPr>
+        <w:pStyle w:val="Style2"/>
+      </w:pPr>
+      <w:r>
+        <w:t xml:space="preserve">    </w:t>
+      </w:r>
+      <w:proofErr w:type="spellStart"/>
+      <w:r>
+        <w:t>cvc</w:t>
+      </w:r>
+      <w:proofErr w:type="spellEnd"/>
+      <w:r>
+        <w:t xml:space="preserve"> = </w:t>
+      </w:r>
+      <w:proofErr w:type="spellStart"/>
+      <w:proofErr w:type="gramStart"/>
+      <w:r>
+        <w:t>models.IntegerField</w:t>
+      </w:r>
+      <w:proofErr w:type="spellEnd"/>
+      <w:proofErr w:type="gramEnd"/>
+      <w:r>
+        <w:t>()</w:t>
+      </w:r>
+    </w:p>
+    <w:p>
+      <w:pPr>
+        <w:pStyle w:val="Style2"/>
+      </w:pPr>
+      <w:r>
+        <w:t xml:space="preserve">    </w:t>
+      </w:r>
+      <w:proofErr w:type="spellStart"/>
+      <w:r>
+        <w:t>intent_id</w:t>
+      </w:r>
+      <w:proofErr w:type="spellEnd"/>
+      <w:r>
+        <w:t xml:space="preserve"> = </w:t>
+      </w:r>
+      <w:proofErr w:type="spellStart"/>
+      <w:proofErr w:type="gramStart"/>
+      <w:r>
+        <w:t>models.CharField</w:t>
+      </w:r>
+      <w:proofErr w:type="spellEnd"/>
+      <w:proofErr w:type="gramEnd"/>
+      <w:r>
+        <w:t>(</w:t>
+      </w:r>
+      <w:proofErr w:type="spellStart"/>
+      <w:r>
+        <w:t>max_length</w:t>
+      </w:r>
+      <w:proofErr w:type="spellEnd"/>
+      <w:r>
+        <w:t>=255)</w:t>
+      </w:r>
+    </w:p>
+    <w:p>
+      <w:pPr>
+        <w:pStyle w:val="Style2"/>
+      </w:pPr>
+      <w:r>
+        <w:t xml:space="preserve">    </w:t>
+      </w:r>
+      <w:proofErr w:type="spellStart"/>
+      <w:r>
+        <w:t>card_holder</w:t>
+      </w:r>
+      <w:proofErr w:type="spellEnd"/>
+      <w:r>
+        <w:t xml:space="preserve"> = </w:t>
+      </w:r>
+      <w:proofErr w:type="spellStart"/>
+      <w:proofErr w:type="gramStart"/>
+      <w:r>
+        <w:t>models.CharField</w:t>
+      </w:r>
+      <w:proofErr w:type="spellEnd"/>
+      <w:proofErr w:type="gramEnd"/>
+      <w:r>
+        <w:t>(</w:t>
+      </w:r>
+      <w:proofErr w:type="spellStart"/>
+      <w:r>
+        <w:t>max_length</w:t>
+      </w:r>
+      <w:proofErr w:type="spellEnd"/>
+      <w:r>
+        <w:t>=255)</w:t>
+      </w:r>
+    </w:p>
+    <w:p>
+      <w:pPr>
+        <w:pStyle w:val="Style2"/>
+      </w:pPr>
+      <w:r>
+        <w:t xml:space="preserve">    def __str__(self):</w:t>
+      </w:r>
+    </w:p>
+    <w:p>
+      <w:pPr>
+        <w:pStyle w:val="Style2"/>
+      </w:pPr>
+      <w:r>
+        <w:t xml:space="preserve">        return f'{</w:t>
+      </w:r>
+      <w:proofErr w:type="spellStart"/>
+      <w:proofErr w:type="gramStart"/>
+      <w:r>
+        <w:t>self.order</w:t>
+      </w:r>
+      <w:proofErr w:type="gramEnd"/>
+      <w:r>
+        <w:t>.user.username</w:t>
+      </w:r>
+      <w:proofErr w:type="spellEnd"/>
+      <w:r>
+        <w:t>} paid {</w:t>
+      </w:r>
+      <w:proofErr w:type="spellStart"/>
+      <w:r>
+        <w:t>self.amount</w:t>
+      </w:r>
+      <w:proofErr w:type="spellEnd"/>
+      <w:r>
+        <w:t xml:space="preserve">} for all access'    </w:t>
+      </w:r>
+    </w:p>
+    <w:p>
+      <w:pPr>
+        <w:pStyle w:val="Style2"/>
+      </w:pPr>
+      <w:r>
+        <w:t xml:space="preserve">class </w:t>
+      </w:r>
+      <w:proofErr w:type="spellStart"/>
+      <w:r>
+        <w:t>AllAccessSubscriber</w:t>
+      </w:r>
+      <w:proofErr w:type="spellEnd"/>
+      <w:r>
+        <w:t>(</w:t>
+      </w:r>
+      <w:proofErr w:type="spellStart"/>
+      <w:proofErr w:type="gramStart"/>
+      <w:r>
+        <w:t>models.Model</w:t>
+      </w:r>
+      <w:proofErr w:type="spellEnd"/>
+      <w:proofErr w:type="gramEnd"/>
+      <w:r>
+        <w:t xml:space="preserve">):    </w:t>
+      </w:r>
+    </w:p>
+    <w:p>
+      <w:pPr>
+        <w:pStyle w:val="Style2"/>
+      </w:pPr>
+      <w:r>
+        <w:t xml:space="preserve">    user = </w:t>
+      </w:r>
+      <w:proofErr w:type="spellStart"/>
+      <w:proofErr w:type="gramStart"/>
+      <w:r>
+        <w:t>models.ForeignKey</w:t>
+      </w:r>
+      <w:proofErr w:type="spellEnd"/>
+      <w:proofErr w:type="gramEnd"/>
+      <w:r>
+        <w:t>(</w:t>
+      </w:r>
+      <w:proofErr w:type="spellStart"/>
+      <w:r>
+        <w:t>settings.AUTH_USER_MODEL</w:t>
+      </w:r>
+      <w:proofErr w:type="spellEnd"/>
+      <w:r>
+        <w:t xml:space="preserve">, </w:t>
+      </w:r>
+      <w:proofErr w:type="spellStart"/>
+      <w:r>
+        <w:t>on_delete</w:t>
+      </w:r>
+      <w:proofErr w:type="spellEnd"/>
+      <w:r>
+        <w:t>=</w:t>
+      </w:r>
+      <w:proofErr w:type="spellStart"/>
+      <w:r>
+        <w:t>models.CASCADE</w:t>
+      </w:r>
+      <w:proofErr w:type="spellEnd"/>
+      <w:r>
+        <w:t>)</w:t>
+      </w:r>
+    </w:p>
+    <w:p>
+      <w:pPr>
+        <w:pStyle w:val="Style2"/>
+      </w:pPr>
+      <w:r>
+        <w:t xml:space="preserve">    </w:t>
+      </w:r>
+      <w:proofErr w:type="spellStart"/>
+      <w:r>
+        <w:t>subscription_start_date</w:t>
+      </w:r>
+      <w:proofErr w:type="spellEnd"/>
+      <w:r>
+        <w:t xml:space="preserve"> = </w:t>
+      </w:r>
+      <w:proofErr w:type="spellStart"/>
+      <w:proofErr w:type="gramStart"/>
+      <w:r>
+        <w:t>models.DateField</w:t>
+      </w:r>
+      <w:proofErr w:type="spellEnd"/>
+      <w:proofErr w:type="gramEnd"/>
+      <w:r>
+        <w:t>(</w:t>
+      </w:r>
+      <w:proofErr w:type="spellStart"/>
+      <w:r>
+        <w:t>auto_now_add</w:t>
+      </w:r>
+      <w:proofErr w:type="spellEnd"/>
+      <w:r>
+        <w:t>=True)</w:t>
+      </w:r>
+    </w:p>
+    <w:p>
+      <w:pPr>
+        <w:pStyle w:val="Style2"/>
+      </w:pPr>
+      <w:r>
+        <w:t xml:space="preserve">    </w:t>
+      </w:r>
+      <w:proofErr w:type="spellStart"/>
+      <w:r>
+        <w:t>subscription_end_date</w:t>
+      </w:r>
+      <w:proofErr w:type="spellEnd"/>
+      <w:r>
+        <w:t xml:space="preserve"> = </w:t>
+      </w:r>
+      <w:proofErr w:type="spellStart"/>
+      <w:proofErr w:type="gramStart"/>
+      <w:r>
+        <w:t>models.DateField</w:t>
+      </w:r>
+      <w:proofErr w:type="spellEnd"/>
+      <w:proofErr w:type="gramEnd"/>
+      <w:r>
+        <w:t>()</w:t>
+      </w:r>
+    </w:p>
+    <w:p>
+      <w:pPr>
+        <w:pStyle w:val="Style2"/>
+      </w:pPr>
+      <w:r>
+        <w:t xml:space="preserve">    </w:t>
+      </w:r>
+      <w:proofErr w:type="spellStart"/>
+      <w:r>
+        <w:t>is_active</w:t>
+      </w:r>
+      <w:proofErr w:type="spellEnd"/>
+      <w:r>
+        <w:t xml:space="preserve"> = </w:t>
+      </w:r>
+      <w:proofErr w:type="spellStart"/>
+      <w:proofErr w:type="gramStart"/>
+      <w:r>
+        <w:t>models.BooleanField</w:t>
+      </w:r>
+      <w:proofErr w:type="spellEnd"/>
+      <w:proofErr w:type="gramEnd"/>
+      <w:r>
+        <w:t>(default=True)</w:t>
+      </w:r>
+    </w:p>
+    <w:p>
+      <w:pPr>
+        <w:pStyle w:val="Style2"/>
+      </w:pPr>
+      <w:r>
+        <w:t xml:space="preserve">    </w:t>
+      </w:r>
+      <w:proofErr w:type="spellStart"/>
+      <w:r>
+        <w:t>subscription_payment</w:t>
+      </w:r>
+      <w:proofErr w:type="spellEnd"/>
+      <w:r>
+        <w:t xml:space="preserve"> = </w:t>
+      </w:r>
+      <w:proofErr w:type="spellStart"/>
+      <w:proofErr w:type="gramStart"/>
+      <w:r>
+        <w:t>models.OneToOneField</w:t>
+      </w:r>
+      <w:proofErr w:type="spellEnd"/>
+      <w:proofErr w:type="gramEnd"/>
+      <w:r>
+        <w:t>(</w:t>
+      </w:r>
+      <w:proofErr w:type="spellStart"/>
+      <w:r>
+        <w:t>SubscriptionPayment</w:t>
+      </w:r>
+      <w:proofErr w:type="spellEnd"/>
+      <w:r>
+        <w:t xml:space="preserve">, </w:t>
+      </w:r>
+      <w:proofErr w:type="spellStart"/>
+      <w:r>
+        <w:t>on_delete</w:t>
+      </w:r>
+      <w:proofErr w:type="spellEnd"/>
+      <w:r>
+        <w:t>=</w:t>
+      </w:r>
+      <w:proofErr w:type="spellStart"/>
+      <w:r>
+        <w:t>models.CASCADE</w:t>
+      </w:r>
+      <w:proofErr w:type="spellEnd"/>
+      <w:r>
+        <w:t>)</w:t>
+      </w:r>
+    </w:p>
+    <w:p>
+      <w:pPr>
+        <w:pStyle w:val="Style2"/>
+      </w:pPr>
+      <w:r>
+        <w:t xml:space="preserve">    # Other fields and methods specific to the </w:t>
+      </w:r>
+      <w:proofErr w:type="spellStart"/>
+      <w:r>
+        <w:t>AllAccessSubscriber</w:t>
+      </w:r>
+      <w:proofErr w:type="spellEnd"/>
+      <w:r>
+        <w:t xml:space="preserve"> model</w:t>
+      </w:r>
+    </w:p>
+    <w:p>
+      <w:pPr>
+        <w:pStyle w:val="Style2"/>
+      </w:pPr>
+      <w:r>
+        <w:t>@</w:t>
+      </w:r>
+      <w:proofErr w:type="gramStart"/>
+      <w:r>
+        <w:t>receiver(</w:t>
+      </w:r>
+      <w:proofErr w:type="gramEnd"/>
+      <w:r>
+        <w:t>post_save, sender=</w:t>
+      </w:r>
+      <w:proofErr w:type="spellStart"/>
+      <w:r>
+        <w:t>AllAccessSubscriber</w:t>
+      </w:r>
+      <w:proofErr w:type="spellEnd"/>
+      <w:r>
+        <w:t>)</w:t>
+      </w:r>
+    </w:p>
+    <w:p>
+      <w:pPr>
+        <w:pStyle w:val="Style2"/>
+      </w:pPr>
+      <w:r>
+        <w:t xml:space="preserve">def </w:t>
+      </w:r>
+      <w:proofErr w:type="spellStart"/>
+      <w:r>
+        <w:t>update_subscription_</w:t>
+      </w:r>
+      <w:proofErr w:type="gramStart"/>
+      <w:r>
+        <w:t>status</w:t>
+      </w:r>
+      <w:proofErr w:type="spellEnd"/>
+      <w:r>
+        <w:t>(</w:t>
+      </w:r>
+      <w:proofErr w:type="gramEnd"/>
+      <w:r>
+        <w:t>sender, instance, **</w:t>
+      </w:r>
+      <w:proofErr w:type="spellStart"/>
+      <w:r>
+        <w:t>kwargs</w:t>
+      </w:r>
+      <w:proofErr w:type="spellEnd"/>
+      <w:r>
+        <w:t>):</w:t>
+      </w:r>
+    </w:p>
+    <w:p>
+      <w:pPr>
+        <w:pStyle w:val="Style2"/>
+      </w:pPr>
+      <w:r>
+        <w:t xml:space="preserve">    if </w:t>
+      </w:r>
+      <w:proofErr w:type="spellStart"/>
+      <w:proofErr w:type="gramStart"/>
+      <w:r>
+        <w:t>instance.subscription</w:t>
+      </w:r>
+      <w:proofErr w:type="gramEnd"/>
+      <w:r>
+        <w:t>_end_date</w:t>
+      </w:r>
+      <w:proofErr w:type="spellEnd"/>
+      <w:r>
+        <w:t xml:space="preserve"> &lt; </w:t>
+      </w:r>
+      <w:proofErr w:type="spellStart"/>
+      <w:r>
+        <w:t>date.today</w:t>
+      </w:r>
+      <w:proofErr w:type="spellEnd"/>
+      <w:r>
+        <w:t>():</w:t>
+      </w:r>
+    </w:p>
+    <w:p>
+      <w:pPr>
+        <w:pStyle w:val="Style2"/>
+      </w:pPr>
+      <w:r>
+        <w:t xml:space="preserve">        </w:t>
+      </w:r>
+      <w:proofErr w:type="spellStart"/>
+      <w:r>
+        <w:t>instance.is_active</w:t>
+      </w:r>
+      <w:proofErr w:type="spellEnd"/>
+      <w:r>
+        <w:t xml:space="preserve"> = False</w:t>
+      </w:r>
+    </w:p>
+    <w:p>
+      <w:pPr>
+        <w:pStyle w:val="Style2"/>
+      </w:pPr>
+      <w:r>
+        <w:t xml:space="preserve">        </w:t>
+      </w:r>
+      <w:proofErr w:type="spellStart"/>
+      <w:proofErr w:type="gramStart"/>
+      <w:r>
+        <w:t>instance.save</w:t>
+      </w:r>
+      <w:proofErr w:type="spellEnd"/>
+      <w:proofErr w:type="gramEnd"/>
+      <w:r>
+        <w:t>()</w:t>
+      </w:r>
+    </w:p>
     <w:sectPr>
       <w:type w:val="continuous"/>
       <w:pgSz w:w="11906" w:h="16838" w:code="9"/>
@@ -4259,6 +7921,28 @@
       <w:szCs w:val="32"/>
     </w:rPr>
   </w:style>
+  <w:style w:type="paragraph" w:styleId="Heading2">
+    <w:name w:val="heading 2"/>
+    <w:basedOn w:val="Normal"/>
+    <w:next w:val="Normal"/>
+    <w:link w:val="Heading2Char"/>
+    <w:uiPriority w:val="9"/>
+    <w:unhideWhenUsed/>
+    <w:qFormat/>
+    <w:rsid w:val="001238B6"/>
+    <w:pPr>
+      <w:keepNext/>
+      <w:keepLines/>
+      <w:spacing w:before="40" w:after="0"/>
+      <w:outlineLvl w:val="1"/>
+    </w:pPr>
+    <w:rPr>
+      <w:rFonts w:asciiTheme="majorHAnsi" w:eastAsiaTheme="majorEastAsia" w:hAnsiTheme="majorHAnsi" w:cstheme="majorBidi"/>
+      <w:color w:val="2F5496" w:themeColor="accent1" w:themeShade="BF"/>
+      <w:sz w:val="20"/>
+      <w:szCs w:val="26"/>
+    </w:rPr>
+  </w:style>
   <w:style w:type="character" w:default="1" w:styleId="DefaultParagraphFont">
     <w:name w:val="Default Paragraph Font"/>
     <w:uiPriority w:val="1"/>
@@ -4427,6 +8111,87 @@
       <w:ind w:left="720"/>
       <w:contextualSpacing/>
     </w:pPr>
+  </w:style>
+  <w:style w:type="character" w:customStyle="1" w:styleId="Heading2Char">
+    <w:name w:val="Heading 2 Char"/>
+    <w:basedOn w:val="DefaultParagraphFont"/>
+    <w:link w:val="Heading2"/>
+    <w:uiPriority w:val="9"/>
+    <w:rsid w:val="001238B6"/>
+    <w:rPr>
+      <w:rFonts w:asciiTheme="majorHAnsi" w:eastAsiaTheme="majorEastAsia" w:hAnsiTheme="majorHAnsi" w:cstheme="majorBidi"/>
+      <w:color w:val="2F5496" w:themeColor="accent1" w:themeShade="BF"/>
+      <w:sz w:val="20"/>
+      <w:szCs w:val="26"/>
+    </w:rPr>
+  </w:style>
+  <w:style w:type="paragraph" w:customStyle="1" w:styleId="Style1">
+    <w:name w:val="Style1"/>
+    <w:basedOn w:val="Normal"/>
+    <w:link w:val="Style1Char"/>
+    <w:qFormat/>
+    <w:rsid w:val="001238B6"/>
+    <w:pPr>
+      <w:spacing w:after="0" w:line="240" w:lineRule="auto"/>
+    </w:pPr>
+    <w:rPr>
+      <w:rFonts w:ascii="Segoe UI" w:hAnsi="Segoe UI" w:cs="Segoe UI"/>
+      <w:sz w:val="16"/>
+      <w:szCs w:val="16"/>
+      <w:lang w:val="en-US"/>
+    </w:rPr>
+  </w:style>
+  <w:style w:type="paragraph" w:styleId="NoSpacing">
+    <w:name w:val="No Spacing"/>
+    <w:uiPriority w:val="1"/>
+    <w:qFormat/>
+    <w:rsid w:val="001238B6"/>
+    <w:pPr>
+      <w:spacing w:after="0" w:line="240" w:lineRule="auto"/>
+    </w:pPr>
+    <w:rPr>
+      <w:sz w:val="26"/>
+    </w:rPr>
+  </w:style>
+  <w:style w:type="character" w:customStyle="1" w:styleId="Style1Char">
+    <w:name w:val="Style1 Char"/>
+    <w:basedOn w:val="DefaultParagraphFont"/>
+    <w:link w:val="Style1"/>
+    <w:rsid w:val="001238B6"/>
+    <w:rPr>
+      <w:rFonts w:ascii="Segoe UI" w:hAnsi="Segoe UI" w:cs="Segoe UI"/>
+      <w:sz w:val="16"/>
+      <w:szCs w:val="16"/>
+      <w:lang w:val="en-US"/>
+    </w:rPr>
+  </w:style>
+  <w:style w:type="paragraph" w:customStyle="1" w:styleId="Style2">
+    <w:name w:val="Style2"/>
+    <w:basedOn w:val="Normal"/>
+    <w:link w:val="Style2Char"/>
+    <w:qFormat/>
+    <w:rsid w:val="001238B6"/>
+    <w:pPr>
+      <w:spacing w:after="0" w:line="240" w:lineRule="auto"/>
+    </w:pPr>
+    <w:rPr>
+      <w:rFonts w:ascii="Segoe UI" w:hAnsi="Segoe UI" w:cs="Segoe UI"/>
+      <w:sz w:val="14"/>
+      <w:szCs w:val="14"/>
+      <w:lang w:val="en-US"/>
+    </w:rPr>
+  </w:style>
+  <w:style w:type="character" w:customStyle="1" w:styleId="Style2Char">
+    <w:name w:val="Style2 Char"/>
+    <w:basedOn w:val="DefaultParagraphFont"/>
+    <w:link w:val="Style2"/>
+    <w:rsid w:val="001238B6"/>
+    <w:rPr>
+      <w:rFonts w:ascii="Segoe UI" w:hAnsi="Segoe UI" w:cs="Segoe UI"/>
+      <w:sz w:val="14"/>
+      <w:szCs w:val="14"/>
+      <w:lang w:val="en-US"/>
+    </w:rPr>
   </w:style>
 </w:styles>
 </file>

</xml_diff>